<commit_message>
typo fix, and add initial KR approval date for target drugs
</commit_message>
<xml_diff>
--- a/documents/TROY_Protocol_v0.2.docx
+++ b/documents/TROY_Protocol_v0.2.docx
@@ -190,8 +190,13 @@
       </w:r>
     </w:p>
     <w:p>
-      <w:r>
-        <w:t>Kyuri Jeon</w:t>
+      <w:proofErr w:type="spellStart"/>
+      <w:r>
+        <w:t>Kyuri</w:t>
+      </w:r>
+      <w:proofErr w:type="spellEnd"/>
+      <w:r>
+        <w:t xml:space="preserve"> Jeon</w:t>
       </w:r>
       <w:r>
         <w:t>,</w:t>
@@ -326,7 +331,6 @@
           <w:docPartUnique/>
         </w:docPartObj>
       </w:sdtPr>
-      <w:sdtEndPr/>
       <w:sdtContent>
         <w:p>
           <w:pPr>
@@ -6778,7 +6782,21 @@
         <w:rPr>
           <w:highlight w:val="yellow"/>
         </w:rPr>
-        <w:t xml:space="preserve">The TROY (Trials Replication through Observational studY) project aims to generate real-world evidence of the effectiveness of medical interventions by conducting studies that replicate previously performed RCTs using observational healthcare data. </w:t>
+        <w:t xml:space="preserve">The TROY (Trials Replication through Observational </w:t>
+      </w:r>
+      <w:proofErr w:type="spellStart"/>
+      <w:r>
+        <w:rPr>
+          <w:highlight w:val="yellow"/>
+        </w:rPr>
+        <w:t>studY</w:t>
+      </w:r>
+      <w:proofErr w:type="spellEnd"/>
+      <w:r>
+        <w:rPr>
+          <w:highlight w:val="yellow"/>
+        </w:rPr>
+        <w:t xml:space="preserve">) project aims to generate real-world evidence of the effectiveness of medical interventions by conducting studies that replicate previously performed RCTs using observational healthcare data. </w:t>
       </w:r>
     </w:p>
     <w:p>
@@ -7225,6 +7243,7 @@
               </w:pBdr>
               <w:cnfStyle w:val="000000100000" w:firstRow="0" w:lastRow="0" w:firstColumn="0" w:lastColumn="0" w:oddVBand="0" w:evenVBand="0" w:oddHBand="1" w:evenHBand="0" w:firstRowFirstColumn="0" w:firstRowLastColumn="0" w:lastRowFirstColumn="0" w:lastRowLastColumn="0"/>
               <w:rPr>
+                <w:ins w:id="10" w:author="조재형" w:date="2022-10-09T00:06:00Z"/>
                 <w:rFonts w:asciiTheme="minorHAnsi" w:eastAsia="맑은 고딕" w:hAnsiTheme="minorHAnsi" w:cstheme="minorHAnsi"/>
               </w:rPr>
             </w:pPr>
@@ -7241,6 +7260,60 @@
               </w:rPr>
               <w:t>lacebo-controlled RCT</w:t>
             </w:r>
+          </w:p>
+          <w:p>
+            <w:pPr>
+              <w:widowControl/>
+              <w:pBdr>
+                <w:top w:val="none" w:sz="0" w:space="0" w:color="auto"/>
+                <w:left w:val="none" w:sz="0" w:space="0" w:color="auto"/>
+                <w:bottom w:val="none" w:sz="0" w:space="0" w:color="auto"/>
+                <w:right w:val="none" w:sz="0" w:space="0" w:color="auto"/>
+                <w:between w:val="none" w:sz="0" w:space="0" w:color="auto"/>
+              </w:pBdr>
+              <w:cnfStyle w:val="000000100000" w:firstRow="0" w:lastRow="0" w:firstColumn="0" w:lastColumn="0" w:oddVBand="0" w:evenVBand="0" w:oddHBand="1" w:evenHBand="0" w:firstRowFirstColumn="0" w:firstRowLastColumn="0" w:lastRowFirstColumn="0" w:lastRowLastColumn="0"/>
+              <w:rPr>
+                <w:rFonts w:asciiTheme="minorHAnsi" w:eastAsia="맑은 고딕" w:hAnsiTheme="minorHAnsi" w:cstheme="minorHAnsi"/>
+                <w:lang w:eastAsia="ko-KR"/>
+              </w:rPr>
+            </w:pPr>
+            <w:ins w:id="11" w:author="조재형" w:date="2022-10-09T00:08:00Z">
+              <w:r>
+                <w:rPr>
+                  <w:rFonts w:asciiTheme="minorHAnsi" w:eastAsia="맑은 고딕" w:hAnsiTheme="minorHAnsi" w:cstheme="minorHAnsi"/>
+                  <w:lang w:eastAsia="ko-KR"/>
+                </w:rPr>
+                <w:t>I</w:t>
+              </w:r>
+              <w:r>
+                <w:rPr>
+                  <w:rFonts w:asciiTheme="minorHAnsi" w:eastAsia="맑은 고딕" w:hAnsiTheme="minorHAnsi" w:cstheme="minorHAnsi"/>
+                  <w:lang w:eastAsia="ko-KR"/>
+                </w:rPr>
+                <w:t>nitial KR approval: 10</w:t>
+              </w:r>
+              <w:r>
+                <w:rPr>
+                  <w:rFonts w:asciiTheme="minorHAnsi" w:eastAsia="맑은 고딕" w:hAnsiTheme="minorHAnsi" w:cstheme="minorHAnsi"/>
+                  <w:lang w:eastAsia="ko-KR"/>
+                </w:rPr>
+                <w:t>/</w:t>
+              </w:r>
+              <w:r>
+                <w:rPr>
+                  <w:rFonts w:asciiTheme="minorHAnsi" w:eastAsia="맑은 고딕" w:hAnsiTheme="minorHAnsi" w:cstheme="minorHAnsi"/>
+                  <w:lang w:eastAsia="ko-KR"/>
+                </w:rPr>
+                <w:t>06</w:t>
+              </w:r>
+              <w:r>
+                <w:rPr>
+                  <w:rFonts w:asciiTheme="minorHAnsi" w:eastAsia="맑은 고딕" w:hAnsiTheme="minorHAnsi" w:cstheme="minorHAnsi"/>
+                  <w:lang w:eastAsia="ko-KR"/>
+                </w:rPr>
+                <w:t>/2010</w:t>
+              </w:r>
+            </w:ins>
           </w:p>
         </w:tc>
       </w:tr>
@@ -7301,7 +7374,7 @@
                 <w:lang w:eastAsia="ko-KR"/>
               </w:rPr>
             </w:pPr>
-            <w:commentRangeStart w:id="10"/>
+            <w:commentRangeStart w:id="12"/>
             <w:r>
               <w:rPr>
                 <w:rFonts w:asciiTheme="minorHAnsi" w:eastAsia="맑은 고딕" w:hAnsiTheme="minorHAnsi" w:cstheme="minorHAnsi"/>
@@ -7315,7 +7388,7 @@
               </w:rPr>
               <w:t>(SGLT-2)</w:t>
             </w:r>
-            <w:commentRangeEnd w:id="10"/>
+            <w:commentRangeEnd w:id="12"/>
             <w:r>
               <w:rPr>
                 <w:rStyle w:val="a7"/>
@@ -7323,7 +7396,7 @@
                 <w:sz w:val="22"/>
                 <w:szCs w:val="22"/>
               </w:rPr>
-              <w:commentReference w:id="10"/>
+              <w:commentReference w:id="12"/>
             </w:r>
           </w:p>
         </w:tc>
@@ -7373,6 +7446,7 @@
               </w:pBdr>
               <w:cnfStyle w:val="000000000000" w:firstRow="0" w:lastRow="0" w:firstColumn="0" w:lastColumn="0" w:oddVBand="0" w:evenVBand="0" w:oddHBand="0" w:evenHBand="0" w:firstRowFirstColumn="0" w:firstRowLastColumn="0" w:lastRowFirstColumn="0" w:lastRowLastColumn="0"/>
               <w:rPr>
+                <w:ins w:id="13" w:author="조재형" w:date="2022-10-09T00:08:00Z"/>
                 <w:rFonts w:asciiTheme="minorHAnsi" w:eastAsia="맑은 고딕" w:hAnsiTheme="minorHAnsi" w:cstheme="minorHAnsi"/>
               </w:rPr>
             </w:pPr>
@@ -7389,6 +7463,47 @@
               </w:rPr>
               <w:t>lacebo-controlled RCT</w:t>
             </w:r>
+          </w:p>
+          <w:p>
+            <w:pPr>
+              <w:widowControl/>
+              <w:pBdr>
+                <w:top w:val="none" w:sz="0" w:space="0" w:color="auto"/>
+                <w:left w:val="none" w:sz="0" w:space="0" w:color="auto"/>
+                <w:bottom w:val="none" w:sz="0" w:space="0" w:color="auto"/>
+                <w:right w:val="none" w:sz="0" w:space="0" w:color="auto"/>
+                <w:between w:val="none" w:sz="0" w:space="0" w:color="auto"/>
+              </w:pBdr>
+              <w:cnfStyle w:val="000000000000" w:firstRow="0" w:lastRow="0" w:firstColumn="0" w:lastColumn="0" w:oddVBand="0" w:evenVBand="0" w:oddHBand="0" w:evenHBand="0" w:firstRowFirstColumn="0" w:firstRowLastColumn="0" w:lastRowFirstColumn="0" w:lastRowLastColumn="0"/>
+              <w:rPr>
+                <w:rFonts w:asciiTheme="minorHAnsi" w:eastAsia="맑은 고딕" w:hAnsiTheme="minorHAnsi" w:cstheme="minorHAnsi"/>
+              </w:rPr>
+            </w:pPr>
+            <w:ins w:id="14" w:author="조재형" w:date="2022-10-09T00:08:00Z">
+              <w:r>
+                <w:rPr>
+                  <w:rFonts w:asciiTheme="minorHAnsi" w:eastAsia="맑은 고딕" w:hAnsiTheme="minorHAnsi" w:cstheme="minorHAnsi"/>
+                  <w:lang w:eastAsia="ko-KR"/>
+                </w:rPr>
+                <w:t>I</w:t>
+              </w:r>
+              <w:r>
+                <w:rPr>
+                  <w:rFonts w:asciiTheme="minorHAnsi" w:eastAsia="맑은 고딕" w:hAnsiTheme="minorHAnsi" w:cstheme="minorHAnsi"/>
+                  <w:lang w:eastAsia="ko-KR"/>
+                </w:rPr>
+                <w:t xml:space="preserve">nitial KR approval: </w:t>
+              </w:r>
+            </w:ins>
+            <w:ins w:id="15" w:author="조재형" w:date="2022-10-09T00:09:00Z">
+              <w:r>
+                <w:rPr>
+                  <w:rFonts w:asciiTheme="minorHAnsi" w:eastAsia="맑은 고딕" w:hAnsiTheme="minorHAnsi" w:cstheme="minorHAnsi"/>
+                  <w:lang w:eastAsia="ko-KR"/>
+                </w:rPr>
+                <w:t>11/26/2013</w:t>
+              </w:r>
+            </w:ins>
           </w:p>
         </w:tc>
       </w:tr>
@@ -7508,6 +7623,7 @@
               </w:pBdr>
               <w:cnfStyle w:val="000000100000" w:firstRow="0" w:lastRow="0" w:firstColumn="0" w:lastColumn="0" w:oddVBand="0" w:evenVBand="0" w:oddHBand="1" w:evenHBand="0" w:firstRowFirstColumn="0" w:firstRowLastColumn="0" w:lastRowFirstColumn="0" w:lastRowLastColumn="0"/>
               <w:rPr>
+                <w:ins w:id="16" w:author="조재형" w:date="2022-10-09T00:09:00Z"/>
                 <w:rFonts w:asciiTheme="minorHAnsi" w:eastAsia="맑은 고딕" w:hAnsiTheme="minorHAnsi" w:cstheme="minorHAnsi"/>
               </w:rPr>
             </w:pPr>
@@ -7524,6 +7640,45 @@
               </w:rPr>
               <w:t>lacebo-controlled RCT</w:t>
             </w:r>
+          </w:p>
+          <w:p>
+            <w:pPr>
+              <w:widowControl/>
+              <w:pBdr>
+                <w:top w:val="none" w:sz="0" w:space="0" w:color="auto"/>
+                <w:left w:val="none" w:sz="0" w:space="0" w:color="auto"/>
+                <w:bottom w:val="none" w:sz="0" w:space="0" w:color="auto"/>
+                <w:right w:val="none" w:sz="0" w:space="0" w:color="auto"/>
+                <w:between w:val="none" w:sz="0" w:space="0" w:color="auto"/>
+              </w:pBdr>
+              <w:cnfStyle w:val="000000100000" w:firstRow="0" w:lastRow="0" w:firstColumn="0" w:lastColumn="0" w:oddVBand="0" w:evenVBand="0" w:oddHBand="1" w:evenHBand="0" w:firstRowFirstColumn="0" w:firstRowLastColumn="0" w:lastRowFirstColumn="0" w:lastRowLastColumn="0"/>
+              <w:rPr>
+                <w:rFonts w:asciiTheme="minorHAnsi" w:eastAsia="맑은 고딕" w:hAnsiTheme="minorHAnsi" w:cstheme="minorHAnsi"/>
+              </w:rPr>
+            </w:pPr>
+            <w:ins w:id="17" w:author="조재형" w:date="2022-10-09T00:09:00Z">
+              <w:r>
+                <w:rPr>
+                  <w:rFonts w:asciiTheme="minorHAnsi" w:eastAsia="맑은 고딕" w:hAnsiTheme="minorHAnsi" w:cstheme="minorHAnsi"/>
+                  <w:lang w:eastAsia="ko-KR"/>
+                </w:rPr>
+                <w:t>I</w:t>
+              </w:r>
+              <w:r>
+                <w:rPr>
+                  <w:rFonts w:asciiTheme="minorHAnsi" w:eastAsia="맑은 고딕" w:hAnsiTheme="minorHAnsi" w:cstheme="minorHAnsi"/>
+                  <w:lang w:eastAsia="ko-KR"/>
+                </w:rPr>
+                <w:t xml:space="preserve">nitial KR approval: </w:t>
+              </w:r>
+              <w:r>
+                <w:rPr>
+                  <w:rFonts w:asciiTheme="minorHAnsi" w:eastAsia="맑은 고딕" w:hAnsiTheme="minorHAnsi" w:cstheme="minorHAnsi"/>
+                  <w:lang w:eastAsia="ko-KR"/>
+                </w:rPr>
+                <w:t>08/12/2014</w:t>
+              </w:r>
+            </w:ins>
           </w:p>
         </w:tc>
       </w:tr>
@@ -7642,6 +7797,7 @@
               </w:pBdr>
               <w:cnfStyle w:val="000000000000" w:firstRow="0" w:lastRow="0" w:firstColumn="0" w:lastColumn="0" w:oddVBand="0" w:evenVBand="0" w:oddHBand="0" w:evenHBand="0" w:firstRowFirstColumn="0" w:firstRowLastColumn="0" w:lastRowFirstColumn="0" w:lastRowLastColumn="0"/>
               <w:rPr>
+                <w:ins w:id="18" w:author="조재형" w:date="2022-10-09T00:10:00Z"/>
                 <w:rFonts w:asciiTheme="minorHAnsi" w:eastAsia="맑은 고딕" w:hAnsiTheme="minorHAnsi" w:cstheme="minorHAnsi"/>
               </w:rPr>
             </w:pPr>
@@ -7658,6 +7814,46 @@
               </w:rPr>
               <w:t>lacebo-controlled RCT</w:t>
             </w:r>
+          </w:p>
+          <w:p>
+            <w:pPr>
+              <w:widowControl/>
+              <w:pBdr>
+                <w:top w:val="none" w:sz="0" w:space="0" w:color="auto"/>
+                <w:left w:val="none" w:sz="0" w:space="0" w:color="auto"/>
+                <w:bottom w:val="none" w:sz="0" w:space="0" w:color="auto"/>
+                <w:right w:val="none" w:sz="0" w:space="0" w:color="auto"/>
+                <w:between w:val="none" w:sz="0" w:space="0" w:color="auto"/>
+              </w:pBdr>
+              <w:cnfStyle w:val="000000000000" w:firstRow="0" w:lastRow="0" w:firstColumn="0" w:lastColumn="0" w:oddVBand="0" w:evenVBand="0" w:oddHBand="0" w:evenHBand="0" w:firstRowFirstColumn="0" w:firstRowLastColumn="0" w:lastRowFirstColumn="0" w:lastRowLastColumn="0"/>
+              <w:rPr>
+                <w:rFonts w:asciiTheme="minorHAnsi" w:eastAsia="맑은 고딕" w:hAnsiTheme="minorHAnsi" w:cstheme="minorHAnsi"/>
+                <w:lang w:eastAsia="ko-KR"/>
+              </w:rPr>
+            </w:pPr>
+            <w:ins w:id="19" w:author="조재형" w:date="2022-10-09T00:10:00Z">
+              <w:r>
+                <w:rPr>
+                  <w:rFonts w:asciiTheme="minorHAnsi" w:eastAsia="맑은 고딕" w:hAnsiTheme="minorHAnsi" w:cstheme="minorHAnsi"/>
+                  <w:lang w:eastAsia="ko-KR"/>
+                </w:rPr>
+                <w:t>I</w:t>
+              </w:r>
+              <w:r>
+                <w:rPr>
+                  <w:rFonts w:asciiTheme="minorHAnsi" w:eastAsia="맑은 고딕" w:hAnsiTheme="minorHAnsi" w:cstheme="minorHAnsi"/>
+                  <w:lang w:eastAsia="ko-KR"/>
+                </w:rPr>
+                <w:t xml:space="preserve">nitial KR approval: </w:t>
+              </w:r>
+              <w:r>
+                <w:rPr>
+                  <w:rFonts w:asciiTheme="minorHAnsi" w:eastAsia="맑은 고딕" w:hAnsiTheme="minorHAnsi" w:cstheme="minorHAnsi"/>
+                  <w:lang w:eastAsia="ko-KR"/>
+                </w:rPr>
+                <w:t>04/14/2014</w:t>
+              </w:r>
+            </w:ins>
           </w:p>
         </w:tc>
       </w:tr>
@@ -7685,11 +7881,23 @@
               </w:pBdr>
               <w:rPr>
                 <w:rFonts w:asciiTheme="minorHAnsi" w:eastAsia="Times New Roman" w:hAnsiTheme="minorHAnsi" w:cstheme="minorHAnsi"/>
+                <w:strike/>
+                <w:rPrChange w:id="20" w:author="조재형" w:date="2022-10-09T00:10:00Z">
+                  <w:rPr>
+                    <w:rFonts w:asciiTheme="minorHAnsi" w:eastAsia="Times New Roman" w:hAnsiTheme="minorHAnsi" w:cstheme="minorHAnsi"/>
+                  </w:rPr>
+                </w:rPrChange>
               </w:rPr>
             </w:pPr>
             <w:r>
               <w:rPr>
                 <w:rFonts w:asciiTheme="minorHAnsi" w:eastAsia="맑은 고딕" w:hAnsiTheme="minorHAnsi" w:cstheme="minorHAnsi"/>
+                <w:strike/>
+                <w:rPrChange w:id="21" w:author="조재형" w:date="2022-10-09T00:10:00Z">
+                  <w:rPr>
+                    <w:rFonts w:asciiTheme="minorHAnsi" w:eastAsia="맑은 고딕" w:hAnsiTheme="minorHAnsi" w:cstheme="minorHAnsi"/>
+                  </w:rPr>
+                </w:rPrChange>
               </w:rPr>
               <w:t>NCT01505426 ​</w:t>
             </w:r>
@@ -7714,18 +7922,37 @@
               <w:cnfStyle w:val="000000100000" w:firstRow="0" w:lastRow="0" w:firstColumn="0" w:lastColumn="0" w:oddVBand="0" w:evenVBand="0" w:oddHBand="1" w:evenHBand="0" w:firstRowFirstColumn="0" w:firstRowLastColumn="0" w:lastRowFirstColumn="0" w:lastRowLastColumn="0"/>
               <w:rPr>
                 <w:rFonts w:asciiTheme="minorHAnsi" w:eastAsia="Times New Roman" w:hAnsiTheme="minorHAnsi" w:cstheme="minorHAnsi"/>
+                <w:strike/>
+                <w:rPrChange w:id="22" w:author="조재형" w:date="2022-10-09T00:10:00Z">
+                  <w:rPr>
+                    <w:rFonts w:asciiTheme="minorHAnsi" w:eastAsia="Times New Roman" w:hAnsiTheme="minorHAnsi" w:cstheme="minorHAnsi"/>
+                  </w:rPr>
+                </w:rPrChange>
               </w:rPr>
             </w:pPr>
             <w:r>
               <w:rPr>
                 <w:rFonts w:asciiTheme="minorHAnsi" w:eastAsia="맑은 고딕" w:hAnsiTheme="minorHAnsi" w:cstheme="minorHAnsi"/>
+                <w:strike/>
+                <w:rPrChange w:id="23" w:author="조재형" w:date="2022-10-09T00:10:00Z">
+                  <w:rPr>
+                    <w:rFonts w:asciiTheme="minorHAnsi" w:eastAsia="맑은 고딕" w:hAnsiTheme="minorHAnsi" w:cstheme="minorHAnsi"/>
+                  </w:rPr>
+                </w:rPrChange>
               </w:rPr>
               <w:t>Ipragliflozin ​</w:t>
             </w:r>
             <w:r>
               <w:rPr>
                 <w:rFonts w:asciiTheme="minorHAnsi" w:eastAsia="맑은 고딕" w:hAnsiTheme="minorHAnsi" w:cstheme="minorHAnsi"/>
+                <w:strike/>
                 <w:lang w:eastAsia="ko-KR"/>
+                <w:rPrChange w:id="24" w:author="조재형" w:date="2022-10-09T00:10:00Z">
+                  <w:rPr>
+                    <w:rFonts w:asciiTheme="minorHAnsi" w:eastAsia="맑은 고딕" w:hAnsiTheme="minorHAnsi" w:cstheme="minorHAnsi"/>
+                    <w:lang w:eastAsia="ko-KR"/>
+                  </w:rPr>
+                </w:rPrChange>
               </w:rPr>
               <w:t>(SGLT-2)</w:t>
             </w:r>
@@ -7750,12 +7977,25 @@
               <w:cnfStyle w:val="000000100000" w:firstRow="0" w:lastRow="0" w:firstColumn="0" w:lastColumn="0" w:oddVBand="0" w:evenVBand="0" w:oddHBand="1" w:evenHBand="0" w:firstRowFirstColumn="0" w:firstRowLastColumn="0" w:lastRowFirstColumn="0" w:lastRowLastColumn="0"/>
               <w:rPr>
                 <w:rFonts w:asciiTheme="minorHAnsi" w:eastAsia="Times New Roman" w:hAnsiTheme="minorHAnsi" w:cstheme="minorHAnsi"/>
+                <w:strike/>
+                <w:rPrChange w:id="25" w:author="조재형" w:date="2022-10-09T00:10:00Z">
+                  <w:rPr>
+                    <w:rFonts w:asciiTheme="minorHAnsi" w:eastAsia="Times New Roman" w:hAnsiTheme="minorHAnsi" w:cstheme="minorHAnsi"/>
+                  </w:rPr>
+                </w:rPrChange>
               </w:rPr>
             </w:pPr>
             <w:r>
               <w:rPr>
                 <w:rFonts w:asciiTheme="minorHAnsi" w:hAnsiTheme="minorHAnsi" w:cstheme="minorHAnsi"/>
+                <w:strike/>
                 <w:lang w:eastAsia="ko-KR"/>
+                <w:rPrChange w:id="26" w:author="조재형" w:date="2022-10-09T00:10:00Z">
+                  <w:rPr>
+                    <w:rFonts w:asciiTheme="minorHAnsi" w:hAnsiTheme="minorHAnsi" w:cstheme="minorHAnsi"/>
+                    <w:lang w:eastAsia="ko-KR"/>
+                  </w:rPr>
+                </w:rPrChange>
               </w:rPr>
               <w:t>DPP-4</w:t>
             </w:r>
@@ -7778,18 +8018,37 @@
               <w:cnfStyle w:val="000000100000" w:firstRow="0" w:lastRow="0" w:firstColumn="0" w:lastColumn="0" w:oddVBand="0" w:evenVBand="0" w:oddHBand="1" w:evenHBand="0" w:firstRowFirstColumn="0" w:firstRowLastColumn="0" w:lastRowFirstColumn="0" w:lastRowLastColumn="0"/>
               <w:rPr>
                 <w:rFonts w:asciiTheme="minorHAnsi" w:eastAsia="맑은 고딕" w:hAnsiTheme="minorHAnsi" w:cstheme="minorHAnsi"/>
+                <w:strike/>
+                <w:rPrChange w:id="27" w:author="조재형" w:date="2022-10-09T00:10:00Z">
+                  <w:rPr>
+                    <w:rFonts w:asciiTheme="minorHAnsi" w:eastAsia="맑은 고딕" w:hAnsiTheme="minorHAnsi" w:cstheme="minorHAnsi"/>
+                  </w:rPr>
+                </w:rPrChange>
               </w:rPr>
             </w:pPr>
             <w:r>
               <w:rPr>
                 <w:rFonts w:asciiTheme="minorHAnsi" w:eastAsia="맑은 고딕" w:hAnsiTheme="minorHAnsi" w:cstheme="minorHAnsi"/>
+                <w:strike/>
                 <w:lang w:eastAsia="ko-KR"/>
+                <w:rPrChange w:id="28" w:author="조재형" w:date="2022-10-09T00:10:00Z">
+                  <w:rPr>
+                    <w:rFonts w:asciiTheme="minorHAnsi" w:eastAsia="맑은 고딕" w:hAnsiTheme="minorHAnsi" w:cstheme="minorHAnsi"/>
+                    <w:lang w:eastAsia="ko-KR"/>
+                  </w:rPr>
+                </w:rPrChange>
               </w:rPr>
               <w:t>P</w:t>
             </w:r>
             <w:r>
               <w:rPr>
                 <w:rFonts w:asciiTheme="minorHAnsi" w:eastAsia="맑은 고딕" w:hAnsiTheme="minorHAnsi" w:cstheme="minorHAnsi"/>
+                <w:strike/>
+                <w:rPrChange w:id="29" w:author="조재형" w:date="2022-10-09T00:10:00Z">
+                  <w:rPr>
+                    <w:rFonts w:asciiTheme="minorHAnsi" w:eastAsia="맑은 고딕" w:hAnsiTheme="minorHAnsi" w:cstheme="minorHAnsi"/>
+                  </w:rPr>
+                </w:rPrChange>
               </w:rPr>
               <w:t>lacebo-controlled RCT</w:t>
             </w:r>
@@ -7911,10 +8170,11 @@
               </w:pBdr>
               <w:cnfStyle w:val="000000000000" w:firstRow="0" w:lastRow="0" w:firstColumn="0" w:lastColumn="0" w:oddVBand="0" w:evenVBand="0" w:oddHBand="0" w:evenHBand="0" w:firstRowFirstColumn="0" w:firstRowLastColumn="0" w:lastRowFirstColumn="0" w:lastRowLastColumn="0"/>
               <w:rPr>
+                <w:ins w:id="30" w:author="조재형" w:date="2022-10-09T00:10:00Z"/>
                 <w:rFonts w:asciiTheme="minorHAnsi" w:eastAsia="맑은 고딕" w:hAnsiTheme="minorHAnsi" w:cstheme="minorHAnsi"/>
               </w:rPr>
             </w:pPr>
-            <w:commentRangeStart w:id="11"/>
+            <w:commentRangeStart w:id="31"/>
             <w:r>
               <w:rPr>
                 <w:rFonts w:asciiTheme="minorHAnsi" w:eastAsia="맑은 고딕" w:hAnsiTheme="minorHAnsi" w:cstheme="minorHAnsi"/>
@@ -7928,7 +8188,7 @@
               </w:rPr>
               <w:t>lacebo-controlled RCT</w:t>
             </w:r>
-            <w:commentRangeEnd w:id="11"/>
+            <w:commentRangeEnd w:id="31"/>
             <w:r>
               <w:rPr>
                 <w:rStyle w:val="a7"/>
@@ -7936,8 +8196,47 @@
                 <w:sz w:val="22"/>
                 <w:szCs w:val="22"/>
               </w:rPr>
-              <w:commentReference w:id="11"/>
-            </w:r>
+              <w:commentReference w:id="31"/>
+            </w:r>
+          </w:p>
+          <w:p>
+            <w:pPr>
+              <w:widowControl/>
+              <w:pBdr>
+                <w:top w:val="none" w:sz="0" w:space="0" w:color="auto"/>
+                <w:left w:val="none" w:sz="0" w:space="0" w:color="auto"/>
+                <w:bottom w:val="none" w:sz="0" w:space="0" w:color="auto"/>
+                <w:right w:val="none" w:sz="0" w:space="0" w:color="auto"/>
+                <w:between w:val="none" w:sz="0" w:space="0" w:color="auto"/>
+              </w:pBdr>
+              <w:cnfStyle w:val="000000000000" w:firstRow="0" w:lastRow="0" w:firstColumn="0" w:lastColumn="0" w:oddVBand="0" w:evenVBand="0" w:oddHBand="0" w:evenHBand="0" w:firstRowFirstColumn="0" w:firstRowLastColumn="0" w:lastRowFirstColumn="0" w:lastRowLastColumn="0"/>
+              <w:rPr>
+                <w:rFonts w:asciiTheme="minorHAnsi" w:eastAsia="맑은 고딕" w:hAnsiTheme="minorHAnsi" w:cstheme="minorHAnsi"/>
+              </w:rPr>
+            </w:pPr>
+            <w:ins w:id="32" w:author="조재형" w:date="2022-10-09T00:10:00Z">
+              <w:r>
+                <w:rPr>
+                  <w:rFonts w:asciiTheme="minorHAnsi" w:eastAsia="맑은 고딕" w:hAnsiTheme="minorHAnsi" w:cstheme="minorHAnsi"/>
+                  <w:lang w:eastAsia="ko-KR"/>
+                </w:rPr>
+                <w:t>I</w:t>
+              </w:r>
+              <w:r>
+                <w:rPr>
+                  <w:rFonts w:asciiTheme="minorHAnsi" w:eastAsia="맑은 고딕" w:hAnsiTheme="minorHAnsi" w:cstheme="minorHAnsi"/>
+                  <w:lang w:eastAsia="ko-KR"/>
+                </w:rPr>
+                <w:t xml:space="preserve">nitial KR approval: </w:t>
+              </w:r>
+              <w:r>
+                <w:rPr>
+                  <w:rFonts w:asciiTheme="minorHAnsi" w:eastAsia="맑은 고딕" w:hAnsiTheme="minorHAnsi" w:cstheme="minorHAnsi"/>
+                  <w:lang w:eastAsia="ko-KR"/>
+                </w:rPr>
+                <w:t>09/14/2011</w:t>
+              </w:r>
+            </w:ins>
           </w:p>
         </w:tc>
       </w:tr>
@@ -7996,7 +8295,7 @@
                 <w:rFonts w:asciiTheme="minorHAnsi" w:eastAsia="Times New Roman" w:hAnsiTheme="minorHAnsi" w:cstheme="minorHAnsi"/>
               </w:rPr>
             </w:pPr>
-            <w:commentRangeStart w:id="12"/>
+            <w:commentRangeStart w:id="33"/>
             <w:r>
               <w:rPr>
                 <w:rFonts w:asciiTheme="minorHAnsi" w:eastAsia="맑은 고딕" w:hAnsiTheme="minorHAnsi" w:cstheme="minorHAnsi"/>
@@ -8010,7 +8309,7 @@
               </w:rPr>
               <w:t>(DPP-4)</w:t>
             </w:r>
-            <w:commentRangeEnd w:id="12"/>
+            <w:commentRangeEnd w:id="33"/>
             <w:r>
               <w:rPr>
                 <w:rStyle w:val="a7"/>
@@ -8018,7 +8317,7 @@
                 <w:sz w:val="22"/>
                 <w:szCs w:val="22"/>
               </w:rPr>
-              <w:commentReference w:id="12"/>
+              <w:commentReference w:id="33"/>
             </w:r>
           </w:p>
         </w:tc>
@@ -8068,6 +8367,7 @@
               </w:pBdr>
               <w:cnfStyle w:val="000000100000" w:firstRow="0" w:lastRow="0" w:firstColumn="0" w:lastColumn="0" w:oddVBand="0" w:evenVBand="0" w:oddHBand="1" w:evenHBand="0" w:firstRowFirstColumn="0" w:firstRowLastColumn="0" w:lastRowFirstColumn="0" w:lastRowLastColumn="0"/>
               <w:rPr>
+                <w:ins w:id="34" w:author="조재형" w:date="2022-10-09T00:11:00Z"/>
                 <w:rFonts w:asciiTheme="minorHAnsi" w:eastAsia="맑은 고딕" w:hAnsiTheme="minorHAnsi" w:cstheme="minorHAnsi"/>
               </w:rPr>
             </w:pPr>
@@ -8084,6 +8384,46 @@
               </w:rPr>
               <w:t>lacebo-controlled RCT</w:t>
             </w:r>
+          </w:p>
+          <w:p>
+            <w:pPr>
+              <w:widowControl/>
+              <w:pBdr>
+                <w:top w:val="none" w:sz="0" w:space="0" w:color="auto"/>
+                <w:left w:val="none" w:sz="0" w:space="0" w:color="auto"/>
+                <w:bottom w:val="none" w:sz="0" w:space="0" w:color="auto"/>
+                <w:right w:val="none" w:sz="0" w:space="0" w:color="auto"/>
+                <w:between w:val="none" w:sz="0" w:space="0" w:color="auto"/>
+              </w:pBdr>
+              <w:cnfStyle w:val="000000100000" w:firstRow="0" w:lastRow="0" w:firstColumn="0" w:lastColumn="0" w:oddVBand="0" w:evenVBand="0" w:oddHBand="1" w:evenHBand="0" w:firstRowFirstColumn="0" w:firstRowLastColumn="0" w:lastRowFirstColumn="0" w:lastRowLastColumn="0"/>
+              <w:rPr>
+                <w:rFonts w:asciiTheme="minorHAnsi" w:eastAsia="맑은 고딕" w:hAnsiTheme="minorHAnsi" w:cstheme="minorHAnsi"/>
+              </w:rPr>
+            </w:pPr>
+            <w:ins w:id="35" w:author="조재형" w:date="2022-10-09T00:11:00Z">
+              <w:r>
+                <w:rPr>
+                  <w:rFonts w:asciiTheme="minorHAnsi" w:eastAsia="맑은 고딕" w:hAnsiTheme="minorHAnsi" w:cstheme="minorHAnsi"/>
+                  <w:lang w:eastAsia="ko-KR"/>
+                </w:rPr>
+                <w:lastRenderedPageBreak/>
+                <w:t>I</w:t>
+              </w:r>
+              <w:r>
+                <w:rPr>
+                  <w:rFonts w:asciiTheme="minorHAnsi" w:eastAsia="맑은 고딕" w:hAnsiTheme="minorHAnsi" w:cstheme="minorHAnsi"/>
+                  <w:lang w:eastAsia="ko-KR"/>
+                </w:rPr>
+                <w:t xml:space="preserve">nitial KR approval: </w:t>
+              </w:r>
+              <w:r>
+                <w:rPr>
+                  <w:rFonts w:asciiTheme="minorHAnsi" w:eastAsia="맑은 고딕" w:hAnsiTheme="minorHAnsi" w:cstheme="minorHAnsi"/>
+                  <w:lang w:eastAsia="ko-KR"/>
+                </w:rPr>
+                <w:t>09/21/2007</w:t>
+              </w:r>
+            </w:ins>
           </w:p>
         </w:tc>
       </w:tr>
@@ -8116,6 +8456,7 @@
               <w:rPr>
                 <w:rFonts w:asciiTheme="minorHAnsi" w:eastAsia="맑은 고딕" w:hAnsiTheme="minorHAnsi" w:cstheme="minorHAnsi"/>
               </w:rPr>
+              <w:lastRenderedPageBreak/>
               <w:t>SAVOR-TIMI 53 ​</w:t>
             </w:r>
           </w:p>
@@ -8141,11 +8482,19 @@
                 <w:rFonts w:asciiTheme="minorHAnsi" w:eastAsia="Times New Roman" w:hAnsiTheme="minorHAnsi" w:cstheme="minorHAnsi"/>
               </w:rPr>
             </w:pPr>
+            <w:proofErr w:type="spellStart"/>
             <w:r>
               <w:rPr>
                 <w:rFonts w:asciiTheme="minorHAnsi" w:eastAsia="맑은 고딕" w:hAnsiTheme="minorHAnsi" w:cstheme="minorHAnsi"/>
               </w:rPr>
-              <w:t xml:space="preserve">Saxagliptin </w:t>
+              <w:t>Saxagliptin</w:t>
+            </w:r>
+            <w:proofErr w:type="spellEnd"/>
+            <w:r>
+              <w:rPr>
+                <w:rFonts w:asciiTheme="minorHAnsi" w:eastAsia="맑은 고딕" w:hAnsiTheme="minorHAnsi" w:cstheme="minorHAnsi"/>
+              </w:rPr>
+              <w:t xml:space="preserve"> </w:t>
             </w:r>
             <w:r>
               <w:rPr>
@@ -8202,6 +8551,7 @@
               </w:pBdr>
               <w:cnfStyle w:val="000000000000" w:firstRow="0" w:lastRow="0" w:firstColumn="0" w:lastColumn="0" w:oddVBand="0" w:evenVBand="0" w:oddHBand="0" w:evenHBand="0" w:firstRowFirstColumn="0" w:firstRowLastColumn="0" w:lastRowFirstColumn="0" w:lastRowLastColumn="0"/>
               <w:rPr>
+                <w:ins w:id="36" w:author="조재형" w:date="2022-10-09T00:11:00Z"/>
                 <w:rFonts w:asciiTheme="minorHAnsi" w:eastAsia="맑은 고딕" w:hAnsiTheme="minorHAnsi" w:cstheme="minorHAnsi"/>
               </w:rPr>
             </w:pPr>
@@ -8218,6 +8568,39 @@
               </w:rPr>
               <w:t>lacebo-controlled RCT</w:t>
             </w:r>
+          </w:p>
+          <w:p>
+            <w:pPr>
+              <w:widowControl/>
+              <w:pBdr>
+                <w:top w:val="none" w:sz="0" w:space="0" w:color="auto"/>
+                <w:left w:val="none" w:sz="0" w:space="0" w:color="auto"/>
+                <w:bottom w:val="none" w:sz="0" w:space="0" w:color="auto"/>
+                <w:right w:val="none" w:sz="0" w:space="0" w:color="auto"/>
+                <w:between w:val="none" w:sz="0" w:space="0" w:color="auto"/>
+              </w:pBdr>
+              <w:cnfStyle w:val="000000000000" w:firstRow="0" w:lastRow="0" w:firstColumn="0" w:lastColumn="0" w:oddVBand="0" w:evenVBand="0" w:oddHBand="0" w:evenHBand="0" w:firstRowFirstColumn="0" w:firstRowLastColumn="0" w:lastRowFirstColumn="0" w:lastRowLastColumn="0"/>
+              <w:rPr>
+                <w:rFonts w:asciiTheme="minorHAnsi" w:eastAsia="맑은 고딕" w:hAnsiTheme="minorHAnsi" w:cstheme="minorHAnsi"/>
+                <w:lang w:eastAsia="ko-KR"/>
+              </w:rPr>
+            </w:pPr>
+            <w:ins w:id="37" w:author="조재형" w:date="2022-10-09T00:12:00Z">
+              <w:r>
+                <w:rPr>
+                  <w:rFonts w:asciiTheme="minorHAnsi" w:eastAsia="맑은 고딕" w:hAnsiTheme="minorHAnsi" w:cstheme="minorHAnsi" w:hint="eastAsia"/>
+                  <w:lang w:eastAsia="ko-KR"/>
+                </w:rPr>
+                <w:t>0</w:t>
+              </w:r>
+              <w:r>
+                <w:rPr>
+                  <w:rFonts w:asciiTheme="minorHAnsi" w:eastAsia="맑은 고딕" w:hAnsiTheme="minorHAnsi" w:cstheme="minorHAnsi"/>
+                  <w:lang w:eastAsia="ko-KR"/>
+                </w:rPr>
+                <w:t>1/24/2011</w:t>
+              </w:r>
+            </w:ins>
           </w:p>
         </w:tc>
       </w:tr>
@@ -8309,16 +8692,27 @@
               </w:pBdr>
               <w:cnfStyle w:val="000000100000" w:firstRow="0" w:lastRow="0" w:firstColumn="0" w:lastColumn="0" w:oddVBand="0" w:evenVBand="0" w:oddHBand="1" w:evenHBand="0" w:firstRowFirstColumn="0" w:firstRowLastColumn="0" w:lastRowFirstColumn="0" w:lastRowLastColumn="0"/>
               <w:rPr>
-                <w:rFonts w:asciiTheme="minorHAnsi" w:eastAsia="Times New Roman" w:hAnsiTheme="minorHAnsi" w:cstheme="minorHAnsi"/>
+                <w:rFonts w:asciiTheme="minorHAnsi" w:eastAsia="Times New Roman" w:hAnsiTheme="minorHAnsi" w:cstheme="minorHAnsi" w:hint="eastAsia"/>
               </w:rPr>
             </w:pPr>
-            <w:r>
-              <w:rPr>
-                <w:rFonts w:asciiTheme="minorHAnsi" w:eastAsia="맑은 고딕" w:hAnsiTheme="minorHAnsi" w:cstheme="minorHAnsi"/>
-                <w:lang w:eastAsia="ko-KR"/>
-              </w:rPr>
-              <w:t>SU</w:t>
-            </w:r>
+            <w:del w:id="38" w:author="조재형" w:date="2022-10-09T00:16:00Z">
+              <w:r>
+                <w:rPr>
+                  <w:rFonts w:asciiTheme="minorHAnsi" w:eastAsia="맑은 고딕" w:hAnsiTheme="minorHAnsi" w:cstheme="minorHAnsi" w:hint="eastAsia"/>
+                  <w:lang w:eastAsia="ko-KR"/>
+                </w:rPr>
+                <w:delText>SU</w:delText>
+              </w:r>
+            </w:del>
+            <w:ins w:id="39" w:author="조재형" w:date="2022-10-09T00:16:00Z">
+              <w:r>
+                <w:rPr>
+                  <w:rFonts w:asciiTheme="minorHAnsi" w:eastAsia="맑은 고딕" w:hAnsiTheme="minorHAnsi" w:cstheme="minorHAnsi"/>
+                  <w:lang w:eastAsia="ko-KR"/>
+                </w:rPr>
+                <w:t>Glimepiride</w:t>
+              </w:r>
+            </w:ins>
           </w:p>
         </w:tc>
         <w:tc>
@@ -8337,6 +8731,7 @@
               </w:pBdr>
               <w:cnfStyle w:val="000000100000" w:firstRow="0" w:lastRow="0" w:firstColumn="0" w:lastColumn="0" w:oddVBand="0" w:evenVBand="0" w:oddHBand="1" w:evenHBand="0" w:firstRowFirstColumn="0" w:firstRowLastColumn="0" w:lastRowFirstColumn="0" w:lastRowLastColumn="0"/>
               <w:rPr>
+                <w:ins w:id="40" w:author="조재형" w:date="2022-10-09T00:12:00Z"/>
                 <w:rFonts w:asciiTheme="minorHAnsi" w:eastAsia="맑은 고딕" w:hAnsiTheme="minorHAnsi" w:cstheme="minorHAnsi"/>
               </w:rPr>
             </w:pPr>
@@ -8372,6 +8767,45 @@
               </w:rPr>
               <w:t xml:space="preserve"> glimepiride</w:t>
             </w:r>
+          </w:p>
+          <w:p>
+            <w:pPr>
+              <w:widowControl/>
+              <w:pBdr>
+                <w:top w:val="none" w:sz="0" w:space="0" w:color="auto"/>
+                <w:left w:val="none" w:sz="0" w:space="0" w:color="auto"/>
+                <w:bottom w:val="none" w:sz="0" w:space="0" w:color="auto"/>
+                <w:right w:val="none" w:sz="0" w:space="0" w:color="auto"/>
+                <w:between w:val="none" w:sz="0" w:space="0" w:color="auto"/>
+              </w:pBdr>
+              <w:cnfStyle w:val="000000100000" w:firstRow="0" w:lastRow="0" w:firstColumn="0" w:lastColumn="0" w:oddVBand="0" w:evenVBand="0" w:oddHBand="1" w:evenHBand="0" w:firstRowFirstColumn="0" w:firstRowLastColumn="0" w:lastRowFirstColumn="0" w:lastRowLastColumn="0"/>
+              <w:rPr>
+                <w:rFonts w:asciiTheme="minorHAnsi" w:eastAsia="맑은 고딕" w:hAnsiTheme="minorHAnsi" w:cstheme="minorHAnsi"/>
+              </w:rPr>
+            </w:pPr>
+            <w:ins w:id="41" w:author="조재형" w:date="2022-10-09T00:12:00Z">
+              <w:r>
+                <w:rPr>
+                  <w:rFonts w:asciiTheme="minorHAnsi" w:eastAsia="맑은 고딕" w:hAnsiTheme="minorHAnsi" w:cstheme="minorHAnsi"/>
+                  <w:lang w:eastAsia="ko-KR"/>
+                </w:rPr>
+                <w:t>I</w:t>
+              </w:r>
+              <w:r>
+                <w:rPr>
+                  <w:rFonts w:asciiTheme="minorHAnsi" w:eastAsia="맑은 고딕" w:hAnsiTheme="minorHAnsi" w:cstheme="minorHAnsi"/>
+                  <w:lang w:eastAsia="ko-KR"/>
+                </w:rPr>
+                <w:t xml:space="preserve">nitial KR approval: </w:t>
+              </w:r>
+              <w:r>
+                <w:rPr>
+                  <w:rFonts w:asciiTheme="minorHAnsi" w:eastAsia="맑은 고딕" w:hAnsiTheme="minorHAnsi" w:cstheme="minorHAnsi"/>
+                  <w:lang w:eastAsia="ko-KR"/>
+                </w:rPr>
+                <w:t>09/14/2011</w:t>
+              </w:r>
+            </w:ins>
           </w:p>
         </w:tc>
       </w:tr>
@@ -8431,28 +8865,36 @@
               <w:rPr>
                 <w:rFonts w:asciiTheme="minorHAnsi" w:eastAsiaTheme="minorHAnsi" w:hAnsiTheme="minorHAnsi" w:cstheme="minorHAnsi"/>
               </w:rPr>
-              <w:t>Prasugrel </w:t>
-            </w:r>
-            <w:r>
-              <w:rPr>
-                <w:rFonts w:asciiTheme="minorHAnsi" w:hAnsiTheme="minorHAnsi" w:cstheme="minorHAnsi"/>
-                <w:lang w:eastAsia="ko-KR"/>
-              </w:rPr>
-              <w:t>+</w:t>
-            </w:r>
-            <w:r>
-              <w:rPr>
-                <w:rFonts w:asciiTheme="minorHAnsi" w:eastAsiaTheme="minorHAnsi" w:hAnsiTheme="minorHAnsi" w:cstheme="minorHAnsi"/>
-              </w:rPr>
-              <w:t xml:space="preserve"> </w:t>
-            </w:r>
-            <w:r>
-              <w:rPr>
-                <w:rFonts w:asciiTheme="minorHAnsi" w:hAnsiTheme="minorHAnsi" w:cstheme="minorHAnsi"/>
-                <w:lang w:eastAsia="ko-KR"/>
-              </w:rPr>
-              <w:t>Aspirin</w:t>
-            </w:r>
+              <w:t>Prasugrel</w:t>
+            </w:r>
+            <w:del w:id="42" w:author="조재형" w:date="2022-10-09T00:13:00Z">
+              <w:r>
+                <w:rPr>
+                  <w:rFonts w:asciiTheme="minorHAnsi" w:eastAsiaTheme="minorHAnsi" w:hAnsiTheme="minorHAnsi" w:cstheme="minorHAnsi"/>
+                </w:rPr>
+                <w:delText> </w:delText>
+              </w:r>
+              <w:r>
+                <w:rPr>
+                  <w:rFonts w:asciiTheme="minorHAnsi" w:hAnsiTheme="minorHAnsi" w:cstheme="minorHAnsi"/>
+                  <w:lang w:eastAsia="ko-KR"/>
+                </w:rPr>
+                <w:delText>+</w:delText>
+              </w:r>
+              <w:r>
+                <w:rPr>
+                  <w:rFonts w:asciiTheme="minorHAnsi" w:eastAsiaTheme="minorHAnsi" w:hAnsiTheme="minorHAnsi" w:cstheme="minorHAnsi"/>
+                </w:rPr>
+                <w:delText xml:space="preserve"> </w:delText>
+              </w:r>
+              <w:r>
+                <w:rPr>
+                  <w:rFonts w:asciiTheme="minorHAnsi" w:hAnsiTheme="minorHAnsi" w:cstheme="minorHAnsi"/>
+                  <w:lang w:eastAsia="ko-KR"/>
+                </w:rPr>
+                <w:delText>Aspirin</w:delText>
+              </w:r>
+            </w:del>
           </w:p>
         </w:tc>
         <w:tc>
@@ -8479,28 +8921,36 @@
               <w:rPr>
                 <w:rFonts w:asciiTheme="minorHAnsi" w:eastAsiaTheme="minorHAnsi" w:hAnsiTheme="minorHAnsi" w:cstheme="minorHAnsi"/>
               </w:rPr>
-              <w:t>Clopidogrel ​</w:t>
-            </w:r>
-            <w:r>
-              <w:rPr>
-                <w:rFonts w:asciiTheme="minorHAnsi" w:hAnsiTheme="minorHAnsi" w:cstheme="minorHAnsi"/>
-                <w:lang w:eastAsia="ko-KR"/>
-              </w:rPr>
-              <w:t>+</w:t>
-            </w:r>
-            <w:r>
-              <w:rPr>
-                <w:rFonts w:asciiTheme="minorHAnsi" w:eastAsiaTheme="minorHAnsi" w:hAnsiTheme="minorHAnsi" w:cstheme="minorHAnsi"/>
-              </w:rPr>
-              <w:t xml:space="preserve"> </w:t>
-            </w:r>
-            <w:r>
-              <w:rPr>
-                <w:rFonts w:asciiTheme="minorHAnsi" w:hAnsiTheme="minorHAnsi" w:cstheme="minorHAnsi"/>
-                <w:lang w:eastAsia="ko-KR"/>
-              </w:rPr>
-              <w:t>Aspirin</w:t>
-            </w:r>
+              <w:t>Clopidogrel</w:t>
+            </w:r>
+            <w:del w:id="43" w:author="조재형" w:date="2022-10-09T00:13:00Z">
+              <w:r>
+                <w:rPr>
+                  <w:rFonts w:asciiTheme="minorHAnsi" w:eastAsiaTheme="minorHAnsi" w:hAnsiTheme="minorHAnsi" w:cstheme="minorHAnsi"/>
+                </w:rPr>
+                <w:delText> ​</w:delText>
+              </w:r>
+              <w:r>
+                <w:rPr>
+                  <w:rFonts w:asciiTheme="minorHAnsi" w:hAnsiTheme="minorHAnsi" w:cstheme="minorHAnsi"/>
+                  <w:lang w:eastAsia="ko-KR"/>
+                </w:rPr>
+                <w:delText>+</w:delText>
+              </w:r>
+              <w:r>
+                <w:rPr>
+                  <w:rFonts w:asciiTheme="minorHAnsi" w:eastAsiaTheme="minorHAnsi" w:hAnsiTheme="minorHAnsi" w:cstheme="minorHAnsi"/>
+                </w:rPr>
+                <w:delText xml:space="preserve"> </w:delText>
+              </w:r>
+              <w:r>
+                <w:rPr>
+                  <w:rFonts w:asciiTheme="minorHAnsi" w:hAnsiTheme="minorHAnsi" w:cstheme="minorHAnsi"/>
+                  <w:lang w:eastAsia="ko-KR"/>
+                </w:rPr>
+                <w:delText>Aspirin</w:delText>
+              </w:r>
+            </w:del>
           </w:p>
         </w:tc>
         <w:tc>
@@ -8522,6 +8972,29 @@
                 <w:rFonts w:asciiTheme="minorHAnsi" w:eastAsiaTheme="minorHAnsi" w:hAnsiTheme="minorHAnsi" w:cstheme="minorHAnsi"/>
               </w:rPr>
             </w:pPr>
+            <w:ins w:id="44" w:author="조재형" w:date="2022-10-09T00:12:00Z">
+              <w:r>
+                <w:rPr>
+                  <w:rFonts w:asciiTheme="minorHAnsi" w:eastAsia="맑은 고딕" w:hAnsiTheme="minorHAnsi" w:cstheme="minorHAnsi"/>
+                  <w:lang w:eastAsia="ko-KR"/>
+                </w:rPr>
+                <w:t>I</w:t>
+              </w:r>
+              <w:r>
+                <w:rPr>
+                  <w:rFonts w:asciiTheme="minorHAnsi" w:eastAsia="맑은 고딕" w:hAnsiTheme="minorHAnsi" w:cstheme="minorHAnsi"/>
+                  <w:lang w:eastAsia="ko-KR"/>
+                </w:rPr>
+                <w:t xml:space="preserve">nitial KR approval: </w:t>
+              </w:r>
+              <w:r>
+                <w:rPr>
+                  <w:rFonts w:asciiTheme="minorHAnsi" w:eastAsia="맑은 고딕" w:hAnsiTheme="minorHAnsi" w:cstheme="minorHAnsi"/>
+                  <w:lang w:eastAsia="ko-KR"/>
+                </w:rPr>
+                <w:t>07/29/2010</w:t>
+              </w:r>
+            </w:ins>
           </w:p>
         </w:tc>
       </w:tr>
@@ -8582,28 +9055,36 @@
               <w:rPr>
                 <w:rFonts w:asciiTheme="minorHAnsi" w:eastAsiaTheme="minorHAnsi" w:hAnsiTheme="minorHAnsi" w:cstheme="minorHAnsi"/>
               </w:rPr>
-              <w:t>Ticagrelor ​</w:t>
-            </w:r>
-            <w:r>
-              <w:rPr>
-                <w:rFonts w:asciiTheme="minorHAnsi" w:hAnsiTheme="minorHAnsi" w:cstheme="minorHAnsi"/>
-                <w:lang w:eastAsia="ko-KR"/>
-              </w:rPr>
-              <w:t>+</w:t>
-            </w:r>
-            <w:r>
-              <w:rPr>
-                <w:rFonts w:asciiTheme="minorHAnsi" w:eastAsiaTheme="minorHAnsi" w:hAnsiTheme="minorHAnsi" w:cstheme="minorHAnsi"/>
-              </w:rPr>
-              <w:t xml:space="preserve"> </w:t>
-            </w:r>
-            <w:r>
-              <w:rPr>
-                <w:rFonts w:asciiTheme="minorHAnsi" w:hAnsiTheme="minorHAnsi" w:cstheme="minorHAnsi"/>
-                <w:lang w:eastAsia="ko-KR"/>
-              </w:rPr>
-              <w:t>Aspirin</w:t>
-            </w:r>
+              <w:t>Ticagrelor</w:t>
+            </w:r>
+            <w:del w:id="45" w:author="조재형" w:date="2022-10-09T00:13:00Z">
+              <w:r>
+                <w:rPr>
+                  <w:rFonts w:asciiTheme="minorHAnsi" w:eastAsiaTheme="minorHAnsi" w:hAnsiTheme="minorHAnsi" w:cstheme="minorHAnsi"/>
+                </w:rPr>
+                <w:delText> ​</w:delText>
+              </w:r>
+              <w:r>
+                <w:rPr>
+                  <w:rFonts w:asciiTheme="minorHAnsi" w:hAnsiTheme="minorHAnsi" w:cstheme="minorHAnsi"/>
+                  <w:lang w:eastAsia="ko-KR"/>
+                </w:rPr>
+                <w:delText>+</w:delText>
+              </w:r>
+              <w:r>
+                <w:rPr>
+                  <w:rFonts w:asciiTheme="minorHAnsi" w:eastAsiaTheme="minorHAnsi" w:hAnsiTheme="minorHAnsi" w:cstheme="minorHAnsi"/>
+                </w:rPr>
+                <w:delText xml:space="preserve"> </w:delText>
+              </w:r>
+              <w:r>
+                <w:rPr>
+                  <w:rFonts w:asciiTheme="minorHAnsi" w:hAnsiTheme="minorHAnsi" w:cstheme="minorHAnsi"/>
+                  <w:lang w:eastAsia="ko-KR"/>
+                </w:rPr>
+                <w:delText>Aspirin</w:delText>
+              </w:r>
+            </w:del>
           </w:p>
         </w:tc>
         <w:tc>
@@ -8630,28 +9111,36 @@
               <w:rPr>
                 <w:rFonts w:asciiTheme="minorHAnsi" w:eastAsiaTheme="minorHAnsi" w:hAnsiTheme="minorHAnsi" w:cstheme="minorHAnsi"/>
               </w:rPr>
-              <w:t>Clopidogrel ​</w:t>
-            </w:r>
-            <w:r>
-              <w:rPr>
-                <w:rFonts w:asciiTheme="minorHAnsi" w:hAnsiTheme="minorHAnsi" w:cstheme="minorHAnsi"/>
-                <w:lang w:eastAsia="ko-KR"/>
-              </w:rPr>
-              <w:t>+</w:t>
-            </w:r>
-            <w:r>
-              <w:rPr>
-                <w:rFonts w:asciiTheme="minorHAnsi" w:eastAsiaTheme="minorHAnsi" w:hAnsiTheme="minorHAnsi" w:cstheme="minorHAnsi"/>
-              </w:rPr>
-              <w:t xml:space="preserve"> </w:t>
-            </w:r>
-            <w:r>
-              <w:rPr>
-                <w:rFonts w:asciiTheme="minorHAnsi" w:hAnsiTheme="minorHAnsi" w:cstheme="minorHAnsi"/>
-                <w:lang w:eastAsia="ko-KR"/>
-              </w:rPr>
-              <w:t>Aspirin</w:t>
-            </w:r>
+              <w:t>Clopidogrel</w:t>
+            </w:r>
+            <w:del w:id="46" w:author="조재형" w:date="2022-10-09T00:13:00Z">
+              <w:r>
+                <w:rPr>
+                  <w:rFonts w:asciiTheme="minorHAnsi" w:eastAsiaTheme="minorHAnsi" w:hAnsiTheme="minorHAnsi" w:cstheme="minorHAnsi"/>
+                </w:rPr>
+                <w:delText> ​</w:delText>
+              </w:r>
+              <w:r>
+                <w:rPr>
+                  <w:rFonts w:asciiTheme="minorHAnsi" w:hAnsiTheme="minorHAnsi" w:cstheme="minorHAnsi"/>
+                  <w:lang w:eastAsia="ko-KR"/>
+                </w:rPr>
+                <w:delText>+</w:delText>
+              </w:r>
+              <w:r>
+                <w:rPr>
+                  <w:rFonts w:asciiTheme="minorHAnsi" w:eastAsiaTheme="minorHAnsi" w:hAnsiTheme="minorHAnsi" w:cstheme="minorHAnsi"/>
+                </w:rPr>
+                <w:delText xml:space="preserve"> </w:delText>
+              </w:r>
+              <w:r>
+                <w:rPr>
+                  <w:rFonts w:asciiTheme="minorHAnsi" w:hAnsiTheme="minorHAnsi" w:cstheme="minorHAnsi"/>
+                  <w:lang w:eastAsia="ko-KR"/>
+                </w:rPr>
+                <w:delText>Aspirin</w:delText>
+              </w:r>
+            </w:del>
           </w:p>
         </w:tc>
         <w:tc>
@@ -8673,6 +9162,56 @@
                 <w:rFonts w:asciiTheme="minorHAnsi" w:eastAsiaTheme="minorHAnsi" w:hAnsiTheme="minorHAnsi" w:cstheme="minorHAnsi"/>
               </w:rPr>
             </w:pPr>
+            <w:ins w:id="47" w:author="조재형" w:date="2022-10-09T00:12:00Z">
+              <w:r>
+                <w:rPr>
+                  <w:rFonts w:asciiTheme="minorHAnsi" w:eastAsia="맑은 고딕" w:hAnsiTheme="minorHAnsi" w:cstheme="minorHAnsi"/>
+                  <w:lang w:eastAsia="ko-KR"/>
+                </w:rPr>
+                <w:t>I</w:t>
+              </w:r>
+              <w:r>
+                <w:rPr>
+                  <w:rFonts w:asciiTheme="minorHAnsi" w:eastAsia="맑은 고딕" w:hAnsiTheme="minorHAnsi" w:cstheme="minorHAnsi"/>
+                  <w:lang w:eastAsia="ko-KR"/>
+                </w:rPr>
+                <w:t xml:space="preserve">nitial KR approval: </w:t>
+              </w:r>
+              <w:r>
+                <w:rPr>
+                  <w:rFonts w:asciiTheme="minorHAnsi" w:eastAsia="맑은 고딕" w:hAnsiTheme="minorHAnsi" w:cstheme="minorHAnsi"/>
+                  <w:lang w:eastAsia="ko-KR"/>
+                </w:rPr>
+                <w:t>07/2</w:t>
+              </w:r>
+            </w:ins>
+            <w:ins w:id="48" w:author="조재형" w:date="2022-10-09T00:13:00Z">
+              <w:r>
+                <w:rPr>
+                  <w:rFonts w:asciiTheme="minorHAnsi" w:eastAsia="맑은 고딕" w:hAnsiTheme="minorHAnsi" w:cstheme="minorHAnsi"/>
+                  <w:lang w:eastAsia="ko-KR"/>
+                </w:rPr>
+                <w:t>2</w:t>
+              </w:r>
+            </w:ins>
+            <w:ins w:id="49" w:author="조재형" w:date="2022-10-09T00:12:00Z">
+              <w:r>
+                <w:rPr>
+                  <w:rFonts w:asciiTheme="minorHAnsi" w:eastAsia="맑은 고딕" w:hAnsiTheme="minorHAnsi" w:cstheme="minorHAnsi"/>
+                  <w:lang w:eastAsia="ko-KR"/>
+                </w:rPr>
+                <w:t>/201</w:t>
+              </w:r>
+            </w:ins>
+            <w:ins w:id="50" w:author="조재형" w:date="2022-10-09T00:13:00Z">
+              <w:r>
+                <w:rPr>
+                  <w:rFonts w:asciiTheme="minorHAnsi" w:eastAsia="맑은 고딕" w:hAnsiTheme="minorHAnsi" w:cstheme="minorHAnsi"/>
+                  <w:lang w:eastAsia="ko-KR"/>
+                </w:rPr>
+                <w:t>1</w:t>
+              </w:r>
+            </w:ins>
           </w:p>
         </w:tc>
       </w:tr>
@@ -8783,6 +9322,29 @@
                 <w:rFonts w:asciiTheme="minorHAnsi" w:eastAsiaTheme="minorHAnsi" w:hAnsiTheme="minorHAnsi" w:cstheme="minorHAnsi"/>
               </w:rPr>
             </w:pPr>
+            <w:ins w:id="51" w:author="조재형" w:date="2022-10-09T00:13:00Z">
+              <w:r>
+                <w:rPr>
+                  <w:rFonts w:asciiTheme="minorHAnsi" w:eastAsia="맑은 고딕" w:hAnsiTheme="minorHAnsi" w:cstheme="minorHAnsi"/>
+                  <w:lang w:eastAsia="ko-KR"/>
+                </w:rPr>
+                <w:t>I</w:t>
+              </w:r>
+              <w:r>
+                <w:rPr>
+                  <w:rFonts w:asciiTheme="minorHAnsi" w:eastAsia="맑은 고딕" w:hAnsiTheme="minorHAnsi" w:cstheme="minorHAnsi"/>
+                  <w:lang w:eastAsia="ko-KR"/>
+                </w:rPr>
+                <w:t xml:space="preserve">nitial KR approval: </w:t>
+              </w:r>
+              <w:r>
+                <w:rPr>
+                  <w:rFonts w:asciiTheme="minorHAnsi" w:eastAsia="맑은 고딕" w:hAnsiTheme="minorHAnsi" w:cstheme="minorHAnsi"/>
+                  <w:lang w:eastAsia="ko-KR"/>
+                </w:rPr>
+                <w:t>02/29/2012</w:t>
+              </w:r>
+            </w:ins>
           </w:p>
         </w:tc>
       </w:tr>
@@ -8894,6 +9456,29 @@
                 <w:rFonts w:asciiTheme="minorHAnsi" w:eastAsiaTheme="minorHAnsi" w:hAnsiTheme="minorHAnsi" w:cstheme="minorHAnsi"/>
               </w:rPr>
             </w:pPr>
+            <w:ins w:id="52" w:author="조재형" w:date="2022-10-09T00:13:00Z">
+              <w:r>
+                <w:rPr>
+                  <w:rFonts w:asciiTheme="minorHAnsi" w:eastAsia="맑은 고딕" w:hAnsiTheme="minorHAnsi" w:cstheme="minorHAnsi"/>
+                  <w:lang w:eastAsia="ko-KR"/>
+                </w:rPr>
+                <w:t>I</w:t>
+              </w:r>
+              <w:r>
+                <w:rPr>
+                  <w:rFonts w:asciiTheme="minorHAnsi" w:eastAsia="맑은 고딕" w:hAnsiTheme="minorHAnsi" w:cstheme="minorHAnsi"/>
+                  <w:lang w:eastAsia="ko-KR"/>
+                </w:rPr>
+                <w:t xml:space="preserve">nitial KR approval: </w:t>
+              </w:r>
+              <w:r>
+                <w:rPr>
+                  <w:rFonts w:asciiTheme="minorHAnsi" w:eastAsia="맑은 고딕" w:hAnsiTheme="minorHAnsi" w:cstheme="minorHAnsi"/>
+                  <w:lang w:eastAsia="ko-KR"/>
+                </w:rPr>
+                <w:t>02/27/2013</w:t>
+              </w:r>
+            </w:ins>
           </w:p>
         </w:tc>
       </w:tr>
@@ -8949,14 +9534,22 @@
                 <w:rFonts w:asciiTheme="minorHAnsi" w:eastAsia="Times New Roman" w:hAnsiTheme="minorHAnsi" w:cstheme="minorHAnsi"/>
               </w:rPr>
             </w:pPr>
-            <w:commentRangeStart w:id="13"/>
+            <w:commentRangeStart w:id="53"/>
+            <w:proofErr w:type="spellStart"/>
             <w:r>
               <w:rPr>
                 <w:rFonts w:asciiTheme="minorHAnsi" w:eastAsiaTheme="minorHAnsi" w:hAnsiTheme="minorHAnsi" w:cstheme="minorHAnsi"/>
               </w:rPr>
-              <w:t>Edoxaban ​</w:t>
-            </w:r>
-            <w:commentRangeEnd w:id="13"/>
+              <w:t>Edoxaban</w:t>
+            </w:r>
+            <w:proofErr w:type="spellEnd"/>
+            <w:r>
+              <w:rPr>
+                <w:rFonts w:asciiTheme="minorHAnsi" w:eastAsiaTheme="minorHAnsi" w:hAnsiTheme="minorHAnsi" w:cstheme="minorHAnsi"/>
+              </w:rPr>
+              <w:t> ​</w:t>
+            </w:r>
+            <w:commentRangeEnd w:id="53"/>
             <w:r>
               <w:rPr>
                 <w:rStyle w:val="a7"/>
@@ -8964,7 +9557,7 @@
                 <w:sz w:val="22"/>
                 <w:szCs w:val="22"/>
               </w:rPr>
-              <w:commentReference w:id="13"/>
+              <w:commentReference w:id="53"/>
             </w:r>
           </w:p>
         </w:tc>
@@ -9015,6 +9608,29 @@
                 <w:rFonts w:asciiTheme="minorHAnsi" w:eastAsiaTheme="minorHAnsi" w:hAnsiTheme="minorHAnsi" w:cstheme="minorHAnsi"/>
               </w:rPr>
             </w:pPr>
+            <w:ins w:id="54" w:author="조재형" w:date="2022-10-09T00:14:00Z">
+              <w:r>
+                <w:rPr>
+                  <w:rFonts w:asciiTheme="minorHAnsi" w:eastAsia="맑은 고딕" w:hAnsiTheme="minorHAnsi" w:cstheme="minorHAnsi"/>
+                  <w:lang w:eastAsia="ko-KR"/>
+                </w:rPr>
+                <w:t>I</w:t>
+              </w:r>
+              <w:r>
+                <w:rPr>
+                  <w:rFonts w:asciiTheme="minorHAnsi" w:eastAsia="맑은 고딕" w:hAnsiTheme="minorHAnsi" w:cstheme="minorHAnsi"/>
+                  <w:lang w:eastAsia="ko-KR"/>
+                </w:rPr>
+                <w:t xml:space="preserve">nitial KR approval: </w:t>
+              </w:r>
+              <w:r>
+                <w:rPr>
+                  <w:rFonts w:asciiTheme="minorHAnsi" w:eastAsia="맑은 고딕" w:hAnsiTheme="minorHAnsi" w:cstheme="minorHAnsi"/>
+                  <w:lang w:eastAsia="ko-KR"/>
+                </w:rPr>
+                <w:t>08/25/2015</w:t>
+              </w:r>
+            </w:ins>
           </w:p>
         </w:tc>
       </w:tr>
@@ -9048,7 +9664,6 @@
               <w:rPr>
                 <w:rFonts w:asciiTheme="minorHAnsi" w:eastAsiaTheme="minorHAnsi" w:hAnsiTheme="minorHAnsi" w:cstheme="minorHAnsi"/>
               </w:rPr>
-              <w:lastRenderedPageBreak/>
               <w:t>ORAL​</w:t>
             </w:r>
           </w:p>
@@ -9130,6 +9745,29 @@
                 <w:rFonts w:asciiTheme="minorHAnsi" w:eastAsiaTheme="minorHAnsi" w:hAnsiTheme="minorHAnsi" w:cstheme="minorHAnsi"/>
               </w:rPr>
             </w:pPr>
+            <w:ins w:id="55" w:author="조재형" w:date="2022-10-09T00:14:00Z">
+              <w:r>
+                <w:rPr>
+                  <w:rFonts w:asciiTheme="minorHAnsi" w:eastAsia="맑은 고딕" w:hAnsiTheme="minorHAnsi" w:cstheme="minorHAnsi"/>
+                  <w:lang w:eastAsia="ko-KR"/>
+                </w:rPr>
+                <w:t>I</w:t>
+              </w:r>
+              <w:r>
+                <w:rPr>
+                  <w:rFonts w:asciiTheme="minorHAnsi" w:eastAsia="맑은 고딕" w:hAnsiTheme="minorHAnsi" w:cstheme="minorHAnsi"/>
+                  <w:lang w:eastAsia="ko-KR"/>
+                </w:rPr>
+                <w:t xml:space="preserve">nitial KR approval: </w:t>
+              </w:r>
+              <w:r>
+                <w:rPr>
+                  <w:rFonts w:asciiTheme="minorHAnsi" w:eastAsia="맑은 고딕" w:hAnsiTheme="minorHAnsi" w:cstheme="minorHAnsi"/>
+                  <w:lang w:eastAsia="ko-KR"/>
+                </w:rPr>
+                <w:t>04/02/2014</w:t>
+              </w:r>
+            </w:ins>
           </w:p>
         </w:tc>
       </w:tr>
@@ -9243,6 +9881,29 @@
                 <w:rFonts w:asciiTheme="minorHAnsi" w:eastAsiaTheme="minorHAnsi" w:hAnsiTheme="minorHAnsi" w:cstheme="minorHAnsi"/>
               </w:rPr>
             </w:pPr>
+            <w:ins w:id="56" w:author="조재형" w:date="2022-10-09T00:14:00Z">
+              <w:r>
+                <w:rPr>
+                  <w:rFonts w:asciiTheme="minorHAnsi" w:eastAsia="맑은 고딕" w:hAnsiTheme="minorHAnsi" w:cstheme="minorHAnsi"/>
+                  <w:lang w:eastAsia="ko-KR"/>
+                </w:rPr>
+                <w:t>I</w:t>
+              </w:r>
+              <w:r>
+                <w:rPr>
+                  <w:rFonts w:asciiTheme="minorHAnsi" w:eastAsia="맑은 고딕" w:hAnsiTheme="minorHAnsi" w:cstheme="minorHAnsi"/>
+                  <w:lang w:eastAsia="ko-KR"/>
+                </w:rPr>
+                <w:t xml:space="preserve">nitial KR approval: </w:t>
+              </w:r>
+              <w:r>
+                <w:rPr>
+                  <w:rFonts w:asciiTheme="minorHAnsi" w:eastAsia="맑은 고딕" w:hAnsiTheme="minorHAnsi" w:cstheme="minorHAnsi"/>
+                  <w:lang w:eastAsia="ko-KR"/>
+                </w:rPr>
+                <w:t>04/02/2014</w:t>
+              </w:r>
+            </w:ins>
           </w:p>
         </w:tc>
       </w:tr>
@@ -9259,11 +9920,16 @@
       <w:r>
         <w:t xml:space="preserve">. List of </w:t>
       </w:r>
-      <w:r>
-        <w:t>hypertension</w:t>
-      </w:r>
-      <w:r>
-        <w:t xml:space="preserve"> treatments considered in this study</w:t>
+      <w:del w:id="57" w:author="조재형" w:date="2022-10-09T00:14:00Z">
+        <w:r>
+          <w:delText>hypertension</w:delText>
+        </w:r>
+        <w:r>
+          <w:delText xml:space="preserve"> </w:delText>
+        </w:r>
+      </w:del>
+      <w:r>
+        <w:t>treatments considered in this study</w:t>
       </w:r>
     </w:p>
     <w:p>
@@ -9828,27 +10494,40 @@
               </w:pBdr>
               <w:rPr>
                 <w:rFonts w:asciiTheme="minorHAnsi" w:eastAsia="Times New Roman" w:hAnsiTheme="minorHAnsi" w:cstheme="minorHAnsi"/>
+                <w:strike/>
+                <w:rPrChange w:id="58" w:author="조재형" w:date="2022-10-09T00:14:00Z">
+                  <w:rPr>
+                    <w:rFonts w:asciiTheme="minorHAnsi" w:eastAsia="Times New Roman" w:hAnsiTheme="minorHAnsi" w:cstheme="minorHAnsi"/>
+                  </w:rPr>
+                </w:rPrChange>
               </w:rPr>
             </w:pPr>
-            <w:commentRangeStart w:id="14"/>
-            <w:r>
-              <w:rPr>
-                <w:rFonts w:cs="Times New Roman" w:hint="eastAsia"/>
+            <w:commentRangeStart w:id="59"/>
+            <w:r>
+              <w:rPr>
+                <w:rFonts w:cs="Times New Roman"/>
+                <w:strike/>
                 <w:lang w:eastAsia="ko-KR"/>
-              </w:rPr>
-              <w:t>T2DM</w:t>
+                <w:rPrChange w:id="60" w:author="조재형" w:date="2022-10-09T00:14:00Z">
+                  <w:rPr>
+                    <w:rFonts w:cs="Times New Roman"/>
+                    <w:lang w:eastAsia="ko-KR"/>
+                  </w:rPr>
+                </w:rPrChange>
+              </w:rPr>
+              <w:t xml:space="preserve">T2DM </w:t>
             </w:r>
             <w:r>
               <w:rPr>
                 <w:rFonts w:cs="Times New Roman"/>
+                <w:strike/>
                 <w:lang w:eastAsia="ko-KR"/>
-              </w:rPr>
-              <w:t xml:space="preserve"> </w:t>
-            </w:r>
-            <w:r>
-              <w:rPr>
-                <w:rFonts w:cs="Times New Roman"/>
-                <w:lang w:eastAsia="ko-KR"/>
+                <w:rPrChange w:id="61" w:author="조재형" w:date="2022-10-09T00:14:00Z">
+                  <w:rPr>
+                    <w:rFonts w:cs="Times New Roman"/>
+                    <w:lang w:eastAsia="ko-KR"/>
+                  </w:rPr>
+                </w:rPrChange>
               </w:rPr>
               <w:t>remission</w:t>
             </w:r>
@@ -9872,32 +10551,95 @@
               <w:cnfStyle w:val="000000100000" w:firstRow="0" w:lastRow="0" w:firstColumn="0" w:lastColumn="0" w:oddVBand="0" w:evenVBand="0" w:oddHBand="1" w:evenHBand="0" w:firstRowFirstColumn="0" w:firstRowLastColumn="0" w:lastRowFirstColumn="0" w:lastRowLastColumn="0"/>
               <w:rPr>
                 <w:rFonts w:asciiTheme="minorHAnsi" w:eastAsia="Times New Roman" w:hAnsiTheme="minorHAnsi" w:cstheme="minorHAnsi"/>
+                <w:strike/>
+                <w:rPrChange w:id="62" w:author="조재형" w:date="2022-10-09T00:14:00Z">
+                  <w:rPr>
+                    <w:rFonts w:asciiTheme="minorHAnsi" w:eastAsia="Times New Roman" w:hAnsiTheme="minorHAnsi" w:cstheme="minorHAnsi"/>
+                  </w:rPr>
+                </w:rPrChange>
               </w:rPr>
             </w:pPr>
             <w:r>
               <w:rPr>
                 <w:rFonts w:asciiTheme="minorHAnsi" w:hAnsiTheme="minorHAnsi" w:cstheme="minorHAnsi"/>
+                <w:strike/>
                 <w:lang w:eastAsia="ko-KR"/>
-              </w:rPr>
-              <w:t>HbA1c&lt;=6.5?, Fasting</w:t>
+                <w:rPrChange w:id="63" w:author="조재형" w:date="2022-10-09T00:14:00Z">
+                  <w:rPr>
+                    <w:rFonts w:asciiTheme="minorHAnsi" w:hAnsiTheme="minorHAnsi" w:cstheme="minorHAnsi"/>
+                    <w:lang w:eastAsia="ko-KR"/>
+                  </w:rPr>
+                </w:rPrChange>
+              </w:rPr>
+              <w:t>HbA1c&lt;=</w:t>
+            </w:r>
+            <w:proofErr w:type="gramStart"/>
+            <w:r>
+              <w:rPr>
+                <w:rFonts w:asciiTheme="minorHAnsi" w:hAnsiTheme="minorHAnsi" w:cstheme="minorHAnsi"/>
+                <w:strike/>
+                <w:lang w:eastAsia="ko-KR"/>
+                <w:rPrChange w:id="64" w:author="조재형" w:date="2022-10-09T00:14:00Z">
+                  <w:rPr>
+                    <w:rFonts w:asciiTheme="minorHAnsi" w:hAnsiTheme="minorHAnsi" w:cstheme="minorHAnsi"/>
+                    <w:lang w:eastAsia="ko-KR"/>
+                  </w:rPr>
+                </w:rPrChange>
+              </w:rPr>
+              <w:t>6.5?,</w:t>
+            </w:r>
+            <w:proofErr w:type="gramEnd"/>
+            <w:r>
+              <w:rPr>
+                <w:rFonts w:asciiTheme="minorHAnsi" w:hAnsiTheme="minorHAnsi" w:cstheme="minorHAnsi"/>
+                <w:strike/>
+                <w:lang w:eastAsia="ko-KR"/>
+                <w:rPrChange w:id="65" w:author="조재형" w:date="2022-10-09T00:14:00Z">
+                  <w:rPr>
+                    <w:rFonts w:asciiTheme="minorHAnsi" w:hAnsiTheme="minorHAnsi" w:cstheme="minorHAnsi"/>
+                    <w:lang w:eastAsia="ko-KR"/>
+                  </w:rPr>
+                </w:rPrChange>
+              </w:rPr>
+              <w:t xml:space="preserve"> Fasting</w:t>
             </w:r>
             <w:r>
               <w:rPr>
                 <w:rFonts w:asciiTheme="minorHAnsi" w:eastAsia="Times New Roman" w:hAnsiTheme="minorHAnsi" w:cstheme="minorHAnsi"/>
+                <w:strike/>
+                <w:rPrChange w:id="66" w:author="조재형" w:date="2022-10-09T00:14:00Z">
+                  <w:rPr>
+                    <w:rFonts w:asciiTheme="minorHAnsi" w:eastAsia="Times New Roman" w:hAnsiTheme="minorHAnsi" w:cstheme="minorHAnsi"/>
+                  </w:rPr>
+                </w:rPrChange>
               </w:rPr>
               <w:t xml:space="preserve"> </w:t>
             </w:r>
             <w:r>
               <w:rPr>
                 <w:rFonts w:asciiTheme="minorHAnsi" w:hAnsiTheme="minorHAnsi" w:cstheme="minorHAnsi"/>
+                <w:strike/>
                 <w:lang w:eastAsia="ko-KR"/>
+                <w:rPrChange w:id="67" w:author="조재형" w:date="2022-10-09T00:14:00Z">
+                  <w:rPr>
+                    <w:rFonts w:asciiTheme="minorHAnsi" w:hAnsiTheme="minorHAnsi" w:cstheme="minorHAnsi"/>
+                    <w:lang w:eastAsia="ko-KR"/>
+                  </w:rPr>
+                </w:rPrChange>
               </w:rPr>
               <w:t>glucose</w:t>
             </w:r>
             <w:r>
               <w:rPr>
                 <w:rFonts w:asciiTheme="minorHAnsi" w:hAnsiTheme="minorHAnsi" w:cstheme="minorHAnsi"/>
+                <w:strike/>
                 <w:lang w:eastAsia="ko-KR"/>
+                <w:rPrChange w:id="68" w:author="조재형" w:date="2022-10-09T00:14:00Z">
+                  <w:rPr>
+                    <w:rFonts w:asciiTheme="minorHAnsi" w:hAnsiTheme="minorHAnsi" w:cstheme="minorHAnsi"/>
+                    <w:lang w:eastAsia="ko-KR"/>
+                  </w:rPr>
+                </w:rPrChange>
               </w:rPr>
               <w:t>.</w:t>
             </w:r>
@@ -9921,21 +10663,40 @@
               <w:cnfStyle w:val="000000100000" w:firstRow="0" w:lastRow="0" w:firstColumn="0" w:lastColumn="0" w:oddVBand="0" w:evenVBand="0" w:oddHBand="1" w:evenHBand="0" w:firstRowFirstColumn="0" w:firstRowLastColumn="0" w:lastRowFirstColumn="0" w:lastRowLastColumn="0"/>
               <w:rPr>
                 <w:rFonts w:asciiTheme="minorHAnsi" w:eastAsia="Times New Roman" w:hAnsiTheme="minorHAnsi" w:cstheme="minorHAnsi"/>
+                <w:strike/>
+                <w:rPrChange w:id="69" w:author="조재형" w:date="2022-10-09T00:14:00Z">
+                  <w:rPr>
+                    <w:rFonts w:asciiTheme="minorHAnsi" w:eastAsia="Times New Roman" w:hAnsiTheme="minorHAnsi" w:cstheme="minorHAnsi"/>
+                  </w:rPr>
+                </w:rPrChange>
               </w:rPr>
             </w:pPr>
             <w:r>
               <w:rPr>
                 <w:rFonts w:asciiTheme="minorHAnsi" w:hAnsiTheme="minorHAnsi" w:cstheme="minorHAnsi"/>
+                <w:strike/>
                 <w:lang w:eastAsia="ko-KR"/>
+                <w:rPrChange w:id="70" w:author="조재형" w:date="2022-10-09T00:14:00Z">
+                  <w:rPr>
+                    <w:rFonts w:asciiTheme="minorHAnsi" w:hAnsiTheme="minorHAnsi" w:cstheme="minorHAnsi"/>
+                    <w:lang w:eastAsia="ko-KR"/>
+                  </w:rPr>
+                </w:rPrChange>
               </w:rPr>
               <w:t xml:space="preserve">NCT01505426 </w:t>
             </w:r>
-            <w:commentRangeEnd w:id="14"/>
+            <w:commentRangeEnd w:id="59"/>
             <w:r>
               <w:rPr>
                 <w:rStyle w:val="a7"/>
-              </w:rPr>
-              <w:commentReference w:id="14"/>
+                <w:strike/>
+                <w:rPrChange w:id="71" w:author="조재형" w:date="2022-10-09T00:14:00Z">
+                  <w:rPr>
+                    <w:rStyle w:val="a7"/>
+                  </w:rPr>
+                </w:rPrChange>
+              </w:rPr>
+              <w:commentReference w:id="59"/>
             </w:r>
           </w:p>
         </w:tc>
@@ -10673,6 +11434,7 @@
         </w:pBdr>
       </w:pPr>
       <w:r>
+        <w:lastRenderedPageBreak/>
         <w:t xml:space="preserve">What is the </w:t>
       </w:r>
       <w:r>
@@ -11086,6 +11848,7 @@
       <w:r>
         <w:t xml:space="preserve">between treatment </w:t>
       </w:r>
+      <w:proofErr w:type="spellStart"/>
       <w:r>
         <w:rPr>
           <w:rFonts w:hint="eastAsia"/>
@@ -11094,7 +11857,11 @@
         <w:t>s</w:t>
       </w:r>
       <w:r>
-        <w:t>axagliptin (DPP-4)</w:t>
+        <w:t>axagliptin</w:t>
+      </w:r>
+      <w:proofErr w:type="spellEnd"/>
+      <w:r>
+        <w:t xml:space="preserve"> (DPP-4)</w:t>
       </w:r>
       <w:r>
         <w:t xml:space="preserve"> and </w:t>
@@ -11174,7 +11941,6 @@
         </w:pBdr>
       </w:pPr>
       <w:r>
-        <w:lastRenderedPageBreak/>
         <w:t xml:space="preserve">What is the </w:t>
       </w:r>
       <w:r>
@@ -11404,9 +12170,11 @@
       <w:r>
         <w:t xml:space="preserve">between treatment </w:t>
       </w:r>
+      <w:proofErr w:type="spellStart"/>
       <w:r>
         <w:t>edoxaban</w:t>
       </w:r>
+      <w:proofErr w:type="spellEnd"/>
       <w:r>
         <w:t xml:space="preserve"> and </w:t>
       </w:r>
@@ -11587,13 +12355,13 @@
           <w:between w:val="none" w:sz="0" w:space="0" w:color="auto"/>
         </w:pBdr>
       </w:pPr>
-      <w:bookmarkStart w:id="15" w:name="_Toc462292207"/>
-      <w:bookmarkStart w:id="16" w:name="_Toc98854996"/>
+      <w:bookmarkStart w:id="72" w:name="_Toc462292207"/>
+      <w:bookmarkStart w:id="73" w:name="_Toc98854996"/>
       <w:r>
         <w:t>Objectives</w:t>
       </w:r>
-      <w:bookmarkEnd w:id="15"/>
-      <w:bookmarkEnd w:id="16"/>
+      <w:bookmarkEnd w:id="72"/>
+      <w:bookmarkEnd w:id="73"/>
     </w:p>
     <w:p>
       <w:r>
@@ -11649,27 +12417,44 @@
       <w:pPr>
         <w:pStyle w:val="1"/>
       </w:pPr>
-      <w:bookmarkStart w:id="17" w:name="_Toc98854997"/>
-      <w:r>
+      <w:bookmarkStart w:id="74" w:name="_Toc98854997"/>
+      <w:r>
+        <w:lastRenderedPageBreak/>
         <w:t>Research methods</w:t>
       </w:r>
-      <w:bookmarkEnd w:id="17"/>
+      <w:bookmarkEnd w:id="74"/>
     </w:p>
     <w:p>
       <w:pPr>
         <w:pStyle w:val="2"/>
       </w:pPr>
-      <w:bookmarkStart w:id="18" w:name="_Toc98854998"/>
-      <w:bookmarkStart w:id="19" w:name="_Hlk504658775"/>
+      <w:bookmarkStart w:id="75" w:name="_Toc98854998"/>
+      <w:bookmarkStart w:id="76" w:name="_Hlk504658775"/>
       <w:r>
         <w:t>Study Design</w:t>
       </w:r>
-      <w:bookmarkEnd w:id="18"/>
-    </w:p>
-    <w:p>
-      <w:bookmarkStart w:id="20" w:name="_Toc504125179"/>
-      <w:r>
-        <w:t xml:space="preserve">This study will be a set of retrospective, observational, new-user cohort studies. By ‘retrospective’ we mean the study will use data already collected at the start of the study. By ‘observational’ we mean no intervention will take place in the course of this study. By ‘new-user’ we mean we will only analyze the first exposure of a subject to the treatment of interest. By ‘cohort study’ we mean two cohorts, a </w:t>
+      <w:bookmarkEnd w:id="75"/>
+    </w:p>
+    <w:p>
+      <w:bookmarkStart w:id="77" w:name="_Toc504125179"/>
+      <w:r>
+        <w:t xml:space="preserve">This study will be a set of </w:t>
+      </w:r>
+      <w:proofErr w:type="gramStart"/>
+      <w:r>
+        <w:t>retrospective</w:t>
+      </w:r>
+      <w:proofErr w:type="gramEnd"/>
+      <w:r>
+        <w:t xml:space="preserve">, observational, new-user cohort studies. By ‘retrospective’ we mean the study will use data already collected at the start of the study. By ‘observational’ we mean no intervention will take place </w:t>
+      </w:r>
+      <w:proofErr w:type="gramStart"/>
+      <w:r>
+        <w:t>in the course of</w:t>
+      </w:r>
+      <w:proofErr w:type="gramEnd"/>
+      <w:r>
+        <w:t xml:space="preserve"> this study. By ‘new-user’ we mean we will only analyze the first exposure of a subject to the treatment of interest. By ‘cohort study’ we mean two cohorts, a </w:t>
       </w:r>
       <w:r>
         <w:t>target</w:t>
@@ -11685,12 +12470,12 @@
       <w:pPr>
         <w:pStyle w:val="2"/>
       </w:pPr>
-      <w:bookmarkStart w:id="21" w:name="_Toc98854999"/>
+      <w:bookmarkStart w:id="78" w:name="_Toc98854999"/>
       <w:r>
         <w:t>Data Source(s)</w:t>
       </w:r>
-      <w:bookmarkEnd w:id="20"/>
-      <w:bookmarkEnd w:id="21"/>
+      <w:bookmarkEnd w:id="77"/>
+      <w:bookmarkEnd w:id="78"/>
     </w:p>
     <w:p>
       <w:r>
@@ -11747,8 +12532,13 @@
           <w:between w:val="none" w:sz="0" w:space="0" w:color="auto"/>
         </w:pBdr>
       </w:pPr>
-      <w:r>
-        <w:t xml:space="preserve">Ajou University School </w:t>
+      <w:proofErr w:type="spellStart"/>
+      <w:r>
+        <w:t>Ajou</w:t>
+      </w:r>
+      <w:proofErr w:type="spellEnd"/>
+      <w:r>
+        <w:t xml:space="preserve"> University School </w:t>
       </w:r>
       <w:r>
         <w:rPr>
@@ -11775,25 +12565,31 @@
       <w:pPr>
         <w:pStyle w:val="3"/>
       </w:pPr>
-      <w:bookmarkStart w:id="22" w:name="_Toc98855000"/>
-      <w:r>
-        <w:lastRenderedPageBreak/>
+      <w:bookmarkStart w:id="79" w:name="_Toc98855000"/>
+      <w:r>
         <w:t>Yonsei University Health System (YUHS)</w:t>
       </w:r>
-      <w:bookmarkEnd w:id="22"/>
-    </w:p>
-    <w:p>
+      <w:bookmarkEnd w:id="79"/>
+    </w:p>
+    <w:p>
+      <w:proofErr w:type="spellStart"/>
       <w:r>
         <w:t>aaa</w:t>
       </w:r>
+      <w:proofErr w:type="spellEnd"/>
     </w:p>
     <w:p>
       <w:pPr>
         <w:pStyle w:val="3"/>
       </w:pPr>
-      <w:bookmarkStart w:id="23" w:name="_Toc98855001"/>
-      <w:r>
-        <w:t xml:space="preserve">Ajou University School </w:t>
+      <w:bookmarkStart w:id="80" w:name="_Toc98855001"/>
+      <w:proofErr w:type="spellStart"/>
+      <w:r>
+        <w:t>Ajou</w:t>
+      </w:r>
+      <w:proofErr w:type="spellEnd"/>
+      <w:r>
+        <w:t xml:space="preserve"> University School </w:t>
       </w:r>
       <w:r>
         <w:rPr>
@@ -11814,12 +12610,14 @@
       <w:r>
         <w:t>)</w:t>
       </w:r>
-      <w:bookmarkEnd w:id="23"/>
-    </w:p>
-    <w:p>
+      <w:bookmarkEnd w:id="80"/>
+    </w:p>
+    <w:p>
+      <w:proofErr w:type="spellStart"/>
       <w:r>
         <w:t>aaa</w:t>
       </w:r>
+      <w:proofErr w:type="spellEnd"/>
     </w:p>
     <w:p>
       <w:pPr>
@@ -11828,7 +12626,7 @@
           <w:highlight w:val="yellow"/>
         </w:rPr>
       </w:pPr>
-      <w:bookmarkStart w:id="24" w:name="_Toc98855002"/>
+      <w:bookmarkStart w:id="81" w:name="_Toc98855002"/>
       <w:r>
         <w:rPr>
           <w:highlight w:val="yellow"/>
@@ -11841,7 +12639,7 @@
         </w:rPr>
         <w:t>population</w:t>
       </w:r>
-      <w:bookmarkEnd w:id="24"/>
+      <w:bookmarkEnd w:id="81"/>
     </w:p>
     <w:p>
       <w:r>
@@ -12227,6 +13025,7 @@
         </w:pBdr>
       </w:pPr>
       <w:r>
+        <w:lastRenderedPageBreak/>
         <w:t xml:space="preserve">Replication study 15: </w:t>
       </w:r>
       <w:r>
@@ -12260,7 +13059,7 @@
       <w:pPr>
         <w:pStyle w:val="3"/>
       </w:pPr>
-      <w:bookmarkStart w:id="25" w:name="_Toc98855003"/>
+      <w:bookmarkStart w:id="82" w:name="_Toc98855003"/>
       <w:r>
         <w:t>Study population:</w:t>
       </w:r>
@@ -12279,7 +13078,7 @@
       <w:r>
         <w:t>)</w:t>
       </w:r>
-      <w:bookmarkEnd w:id="25"/>
+      <w:bookmarkEnd w:id="82"/>
     </w:p>
     <w:p>
       <w:r>
@@ -12445,7 +13244,15 @@
         </w:pBdr>
       </w:pPr>
       <w:r>
-        <w:t>First exposure to any drug containing the RxNorm ingredient(s)</w:t>
+        <w:t xml:space="preserve">First exposure to any drug containing the </w:t>
+      </w:r>
+      <w:proofErr w:type="spellStart"/>
+      <w:r>
+        <w:t>RxNorm</w:t>
+      </w:r>
+      <w:proofErr w:type="spellEnd"/>
+      <w:r>
+        <w:t xml:space="preserve"> ingredient(s)</w:t>
       </w:r>
       <w:r>
         <w:t xml:space="preserve"> or ATC 4</w:t>
@@ -12484,7 +13291,6 @@
     </w:p>
     <w:p>
       <w:r>
-        <w:lastRenderedPageBreak/>
         <w:t>Inclusion rules based on the index date:</w:t>
       </w:r>
     </w:p>
@@ -12552,7 +13358,7 @@
       <w:pPr>
         <w:pStyle w:val="3"/>
       </w:pPr>
-      <w:bookmarkStart w:id="26" w:name="_Toc98855004"/>
+      <w:bookmarkStart w:id="83" w:name="_Toc98855004"/>
       <w:r>
         <w:t>Replication study 2</w:t>
       </w:r>
@@ -12565,7 +13371,7 @@
       <w:r>
         <w:t>)</w:t>
       </w:r>
-      <w:bookmarkEnd w:id="26"/>
+      <w:bookmarkEnd w:id="83"/>
     </w:p>
     <w:p>
       <w:r>
@@ -12713,12 +13519,12 @@
       </w:r>
     </w:p>
     <w:p>
-      <w:bookmarkStart w:id="27" w:name="_Toc98855005"/>
-      <w:bookmarkStart w:id="28" w:name="_Toc473037957"/>
-      <w:bookmarkStart w:id="29" w:name="_Toc503347114"/>
-      <w:bookmarkStart w:id="30" w:name="_Toc503347241"/>
-      <w:bookmarkStart w:id="31" w:name="_Toc507400640"/>
-      <w:bookmarkEnd w:id="19"/>
+      <w:bookmarkStart w:id="84" w:name="_Toc98855005"/>
+      <w:bookmarkStart w:id="85" w:name="_Toc473037957"/>
+      <w:bookmarkStart w:id="86" w:name="_Toc503347114"/>
+      <w:bookmarkStart w:id="87" w:name="_Toc503347241"/>
+      <w:bookmarkStart w:id="88" w:name="_Toc507400640"/>
+      <w:bookmarkEnd w:id="76"/>
       <w:r>
         <w:t xml:space="preserve">Index rule defining the index date:  </w:t>
       </w:r>
@@ -12740,7 +13546,15 @@
         </w:pBdr>
       </w:pPr>
       <w:r>
-        <w:t>First exposure to any drug containing the RxNorm ingredient(s) or ATC 4</w:t>
+        <w:t xml:space="preserve">First exposure to any drug containing the </w:t>
+      </w:r>
+      <w:proofErr w:type="spellStart"/>
+      <w:r>
+        <w:t>RxNorm</w:t>
+      </w:r>
+      <w:proofErr w:type="spellEnd"/>
+      <w:r>
+        <w:t xml:space="preserve"> ingredient(s) or ATC 4</w:t>
       </w:r>
       <w:r>
         <w:rPr>
@@ -12800,6 +13614,7 @@
         </w:pBdr>
       </w:pPr>
       <w:r>
+        <w:lastRenderedPageBreak/>
         <w:t>At least 365 days of observation time prior to the index date</w:t>
       </w:r>
     </w:p>
@@ -12850,7 +13665,7 @@
       <w:r>
         <w:t>Replication study 3 (EMPA-REG OUTCOME trial)</w:t>
       </w:r>
-      <w:bookmarkEnd w:id="27"/>
+      <w:bookmarkEnd w:id="84"/>
     </w:p>
     <w:p>
       <w:r>
@@ -13002,7 +13817,7 @@
       </w:r>
     </w:p>
     <w:p>
-      <w:bookmarkStart w:id="32" w:name="_Toc98855006"/>
+      <w:bookmarkStart w:id="89" w:name="_Toc98855006"/>
       <w:r>
         <w:t xml:space="preserve">Index rule defining the index date:  </w:t>
       </w:r>
@@ -13024,7 +13839,15 @@
         </w:pBdr>
       </w:pPr>
       <w:r>
-        <w:t>First exposure to any drug containing the RxNorm ingredient(s) or ATC 4</w:t>
+        <w:t xml:space="preserve">First exposure to any drug containing the </w:t>
+      </w:r>
+      <w:proofErr w:type="spellStart"/>
+      <w:r>
+        <w:t>RxNorm</w:t>
+      </w:r>
+      <w:proofErr w:type="spellEnd"/>
+      <w:r>
+        <w:t xml:space="preserve"> ingredient(s) or ATC 4</w:t>
       </w:r>
       <w:r>
         <w:rPr>
@@ -13090,7 +13913,6 @@
     </w:p>
     <w:p>
       <w:r>
-        <w:lastRenderedPageBreak/>
         <w:t>Inclusion rules based on the index date:</w:t>
       </w:r>
     </w:p>
@@ -13161,7 +13983,7 @@
       <w:r>
         <w:t>Replication study 4 (CANVAS trial)</w:t>
       </w:r>
-      <w:bookmarkEnd w:id="32"/>
+      <w:bookmarkEnd w:id="89"/>
     </w:p>
     <w:p>
       <w:r>
@@ -13329,8 +14151,8 @@
       </w:r>
     </w:p>
     <w:p>
-      <w:bookmarkStart w:id="33" w:name="_Hlk98862124"/>
-      <w:bookmarkStart w:id="34" w:name="_Toc98855007"/>
+      <w:bookmarkStart w:id="90" w:name="_Hlk98862124"/>
+      <w:bookmarkStart w:id="91" w:name="_Toc98855007"/>
       <w:r>
         <w:t xml:space="preserve">Index rule defining the index date:  </w:t>
       </w:r>
@@ -13352,7 +14174,15 @@
         </w:pBdr>
       </w:pPr>
       <w:r>
-        <w:t>First exposure to any drug containing the RxNorm ingredient(s) or ATC 4</w:t>
+        <w:t xml:space="preserve">First exposure to any drug containing the </w:t>
+      </w:r>
+      <w:proofErr w:type="spellStart"/>
+      <w:r>
+        <w:t>RxNorm</w:t>
+      </w:r>
+      <w:proofErr w:type="spellEnd"/>
+      <w:r>
+        <w:t xml:space="preserve"> ingredient(s) or ATC 4</w:t>
       </w:r>
       <w:r>
         <w:rPr>
@@ -13398,6 +14228,7 @@
     </w:p>
     <w:p>
       <w:r>
+        <w:lastRenderedPageBreak/>
         <w:t>Inclusion rules based on the index date:</w:t>
       </w:r>
     </w:p>
@@ -13461,7 +14292,7 @@
         <w:t>A diagnose of T2DM on or preceding the index date</w:t>
       </w:r>
     </w:p>
-    <w:bookmarkEnd w:id="33"/>
+    <w:bookmarkEnd w:id="90"/>
     <w:p>
       <w:pPr>
         <w:pStyle w:val="3"/>
@@ -13469,7 +14300,7 @@
       <w:r>
         <w:t>Replication study 5 (NCT01505426 trial)</w:t>
       </w:r>
-      <w:bookmarkEnd w:id="34"/>
+      <w:bookmarkEnd w:id="91"/>
     </w:p>
     <w:p>
       <w:r>
@@ -13617,7 +14448,7 @@
       </w:r>
     </w:p>
     <w:p>
-      <w:bookmarkStart w:id="35" w:name="_Toc98855008"/>
+      <w:bookmarkStart w:id="92" w:name="_Toc98855008"/>
       <w:r>
         <w:t xml:space="preserve">Index rule defining the index date:  </w:t>
       </w:r>
@@ -13639,8 +14470,15 @@
         </w:pBdr>
       </w:pPr>
       <w:r>
-        <w:lastRenderedPageBreak/>
-        <w:t>First exposure to any drug containing the RxNorm ingredient(s) or ATC 4</w:t>
+        <w:t xml:space="preserve">First exposure to any drug containing the </w:t>
+      </w:r>
+      <w:proofErr w:type="spellStart"/>
+      <w:r>
+        <w:t>RxNorm</w:t>
+      </w:r>
+      <w:proofErr w:type="spellEnd"/>
+      <w:r>
+        <w:t xml:space="preserve"> ingredient(s) or ATC 4</w:t>
       </w:r>
       <w:r>
         <w:rPr>
@@ -13749,7 +14587,7 @@
       <w:r>
         <w:t>Replication study 6 (CARMELINA trial)</w:t>
       </w:r>
-      <w:bookmarkEnd w:id="35"/>
+      <w:bookmarkEnd w:id="92"/>
     </w:p>
     <w:p>
       <w:r>
@@ -13897,7 +14735,7 @@
       </w:r>
     </w:p>
     <w:p>
-      <w:bookmarkStart w:id="36" w:name="_Toc98855009"/>
+      <w:bookmarkStart w:id="93" w:name="_Toc98855009"/>
       <w:r>
         <w:t xml:space="preserve">Index rule defining the index date:  </w:t>
       </w:r>
@@ -13919,7 +14757,15 @@
         </w:pBdr>
       </w:pPr>
       <w:r>
-        <w:t>First exposure to any drug containing the RxNorm ingredient(s) or ATC 4</w:t>
+        <w:t xml:space="preserve">First exposure to any drug containing the </w:t>
+      </w:r>
+      <w:proofErr w:type="spellStart"/>
+      <w:r>
+        <w:t>RxNorm</w:t>
+      </w:r>
+      <w:proofErr w:type="spellEnd"/>
+      <w:r>
+        <w:t xml:space="preserve"> ingredient(s) or ATC 4</w:t>
       </w:r>
       <w:r>
         <w:rPr>
@@ -13958,6 +14804,7 @@
     </w:p>
     <w:p>
       <w:r>
+        <w:lastRenderedPageBreak/>
         <w:t>Inclusion rules based on the index date:</w:t>
       </w:r>
     </w:p>
@@ -14028,7 +14875,7 @@
       <w:r>
         <w:t>Replication study 7 (TECOS trial)</w:t>
       </w:r>
-      <w:bookmarkEnd w:id="36"/>
+      <w:bookmarkEnd w:id="93"/>
     </w:p>
     <w:p>
       <w:r>
@@ -14176,7 +15023,7 @@
       </w:r>
     </w:p>
     <w:p>
-      <w:bookmarkStart w:id="37" w:name="_Toc98855010"/>
+      <w:bookmarkStart w:id="94" w:name="_Toc98855010"/>
       <w:r>
         <w:t xml:space="preserve">Index rule defining the index date:  </w:t>
       </w:r>
@@ -14198,8 +15045,15 @@
         </w:pBdr>
       </w:pPr>
       <w:r>
-        <w:lastRenderedPageBreak/>
-        <w:t>First exposure to any drug containing the RxNorm ingredient(s) or ATC 4</w:t>
+        <w:t xml:space="preserve">First exposure to any drug containing the </w:t>
+      </w:r>
+      <w:proofErr w:type="spellStart"/>
+      <w:r>
+        <w:t>RxNorm</w:t>
+      </w:r>
+      <w:proofErr w:type="spellEnd"/>
+      <w:r>
+        <w:t xml:space="preserve"> ingredient(s) or ATC 4</w:t>
       </w:r>
       <w:r>
         <w:rPr>
@@ -14308,7 +15162,7 @@
       <w:r>
         <w:t>Replication study 8 (SAVOR-TIMI 53 trial)</w:t>
       </w:r>
-      <w:bookmarkEnd w:id="37"/>
+      <w:bookmarkEnd w:id="94"/>
     </w:p>
     <w:p>
       <w:r>
@@ -14456,7 +15310,7 @@
       </w:r>
     </w:p>
     <w:p>
-      <w:bookmarkStart w:id="38" w:name="_Toc98855011"/>
+      <w:bookmarkStart w:id="95" w:name="_Toc98855011"/>
       <w:r>
         <w:t xml:space="preserve">Index rule defining the index date:  </w:t>
       </w:r>
@@ -14478,7 +15332,15 @@
         </w:pBdr>
       </w:pPr>
       <w:r>
-        <w:t>First exposure to any drug containing the RxNorm ingredient(s) or ATC 4</w:t>
+        <w:t xml:space="preserve">First exposure to any drug containing the </w:t>
+      </w:r>
+      <w:proofErr w:type="spellStart"/>
+      <w:r>
+        <w:t>RxNorm</w:t>
+      </w:r>
+      <w:proofErr w:type="spellEnd"/>
+      <w:r>
+        <w:t xml:space="preserve"> ingredient(s) or ATC 4</w:t>
       </w:r>
       <w:r>
         <w:rPr>
@@ -14505,11 +15367,19 @@
       <w:r>
         <w:t>of interest (</w:t>
       </w:r>
+      <w:proofErr w:type="spellStart"/>
       <w:r>
         <w:rPr>
           <w:lang w:eastAsia="ko-KR"/>
         </w:rPr>
-        <w:t xml:space="preserve">saxagliptin </w:t>
+        <w:t>saxagliptin</w:t>
+      </w:r>
+      <w:proofErr w:type="spellEnd"/>
+      <w:r>
+        <w:rPr>
+          <w:lang w:eastAsia="ko-KR"/>
+        </w:rPr>
+        <w:t xml:space="preserve"> </w:t>
       </w:r>
       <w:r>
         <w:t>[DPP-4] and SU).</w:t>
@@ -14517,6 +15387,7 @@
     </w:p>
     <w:p>
       <w:r>
+        <w:lastRenderedPageBreak/>
         <w:t>Inclusion rules based on the index date:</w:t>
       </w:r>
     </w:p>
@@ -14587,7 +15458,7 @@
       <w:r>
         <w:t>Replication study 9 (CAROLINA trial)</w:t>
       </w:r>
-      <w:bookmarkEnd w:id="38"/>
+      <w:bookmarkEnd w:id="95"/>
     </w:p>
     <w:p>
       <w:r>
@@ -14735,7 +15606,7 @@
       </w:r>
     </w:p>
     <w:p>
-      <w:bookmarkStart w:id="39" w:name="_Toc98855012"/>
+      <w:bookmarkStart w:id="96" w:name="_Toc98855012"/>
       <w:r>
         <w:t xml:space="preserve">Index rule defining the index date:  </w:t>
       </w:r>
@@ -14757,8 +15628,15 @@
         </w:pBdr>
       </w:pPr>
       <w:r>
-        <w:lastRenderedPageBreak/>
-        <w:t>First exposure to any drug containing the RxNorm ingredient(s) or ATC 4</w:t>
+        <w:t xml:space="preserve">First exposure to any drug containing the </w:t>
+      </w:r>
+      <w:proofErr w:type="spellStart"/>
+      <w:r>
+        <w:t>RxNorm</w:t>
+      </w:r>
+      <w:proofErr w:type="spellEnd"/>
+      <w:r>
+        <w:t xml:space="preserve"> ingredient(s) or ATC 4</w:t>
       </w:r>
       <w:r>
         <w:rPr>
@@ -14867,7 +15745,7 @@
       <w:r>
         <w:t>Replication study 10 (TRITON-TIMI 38 trial)</w:t>
       </w:r>
-      <w:bookmarkEnd w:id="39"/>
+      <w:bookmarkEnd w:id="96"/>
     </w:p>
     <w:p>
       <w:r>
@@ -15036,7 +15914,7 @@
       </w:r>
     </w:p>
     <w:p>
-      <w:bookmarkStart w:id="40" w:name="_Toc98855013"/>
+      <w:bookmarkStart w:id="97" w:name="_Toc98855013"/>
       <w:r>
         <w:t xml:space="preserve">Index rule defining the index date:  </w:t>
       </w:r>
@@ -15058,7 +15936,15 @@
         </w:pBdr>
       </w:pPr>
       <w:r>
-        <w:t>First exposure to any drug containing the RxNorm ingredient(s)</w:t>
+        <w:t xml:space="preserve">First exposure to any drug containing the </w:t>
+      </w:r>
+      <w:proofErr w:type="spellStart"/>
+      <w:r>
+        <w:t>RxNorm</w:t>
+      </w:r>
+      <w:proofErr w:type="spellEnd"/>
+      <w:r>
+        <w:t xml:space="preserve"> ingredient(s)</w:t>
       </w:r>
       <w:r>
         <w:rPr>
@@ -15072,6 +15958,7 @@
     </w:p>
     <w:p>
       <w:r>
+        <w:lastRenderedPageBreak/>
         <w:t>Inclusion rules based on the index date:</w:t>
       </w:r>
     </w:p>
@@ -15154,7 +16041,7 @@
       <w:r>
         <w:t>trial)</w:t>
       </w:r>
-      <w:bookmarkEnd w:id="40"/>
+      <w:bookmarkEnd w:id="97"/>
     </w:p>
     <w:p>
       <w:r>
@@ -15323,7 +16210,7 @@
       </w:r>
     </w:p>
     <w:p>
-      <w:bookmarkStart w:id="41" w:name="_Toc98855014"/>
+      <w:bookmarkStart w:id="98" w:name="_Toc98855014"/>
       <w:r>
         <w:t xml:space="preserve">Index rule defining the index date:  </w:t>
       </w:r>
@@ -15345,8 +16232,15 @@
         </w:pBdr>
       </w:pPr>
       <w:r>
-        <w:lastRenderedPageBreak/>
-        <w:t>First exposure to any drug containing the RxNorm ingredient(s)</w:t>
+        <w:t xml:space="preserve">First exposure to any drug containing the </w:t>
+      </w:r>
+      <w:proofErr w:type="spellStart"/>
+      <w:r>
+        <w:t>RxNorm</w:t>
+      </w:r>
+      <w:proofErr w:type="spellEnd"/>
+      <w:r>
+        <w:t xml:space="preserve"> ingredient(s)</w:t>
       </w:r>
       <w:r>
         <w:rPr>
@@ -15442,7 +16336,7 @@
       <w:r>
         <w:t xml:space="preserve"> trial)</w:t>
       </w:r>
-      <w:bookmarkEnd w:id="41"/>
+      <w:bookmarkEnd w:id="98"/>
     </w:p>
     <w:p>
       <w:r>
@@ -15620,7 +16514,7 @@
       </w:r>
     </w:p>
     <w:p>
-      <w:bookmarkStart w:id="42" w:name="_Toc98855015"/>
+      <w:bookmarkStart w:id="99" w:name="_Toc98855015"/>
       <w:r>
         <w:t xml:space="preserve">Index rule defining the index date:  </w:t>
       </w:r>
@@ -15642,7 +16536,15 @@
         </w:pBdr>
       </w:pPr>
       <w:r>
-        <w:t>First exposure to any drug containing the RxNorm ingredient(s)</w:t>
+        <w:t xml:space="preserve">First exposure to any drug containing the </w:t>
+      </w:r>
+      <w:proofErr w:type="spellStart"/>
+      <w:r>
+        <w:t>RxNorm</w:t>
+      </w:r>
+      <w:proofErr w:type="spellEnd"/>
+      <w:r>
+        <w:t xml:space="preserve"> ingredient(s)</w:t>
       </w:r>
       <w:r>
         <w:rPr>
@@ -15666,6 +16568,7 @@
     </w:p>
     <w:p>
       <w:r>
+        <w:lastRenderedPageBreak/>
         <w:t>Inclusion rules based on the index date:</w:t>
       </w:r>
     </w:p>
@@ -15768,7 +16671,7 @@
       <w:r>
         <w:t xml:space="preserve"> trial)</w:t>
       </w:r>
-      <w:bookmarkEnd w:id="42"/>
+      <w:bookmarkEnd w:id="99"/>
     </w:p>
     <w:p>
       <w:r>
@@ -15946,7 +16849,7 @@
       </w:r>
     </w:p>
     <w:p>
-      <w:bookmarkStart w:id="43" w:name="_Toc98855016"/>
+      <w:bookmarkStart w:id="100" w:name="_Toc98855016"/>
       <w:r>
         <w:t xml:space="preserve">Index rule defining the index date:  </w:t>
       </w:r>
@@ -15968,8 +16871,15 @@
         </w:pBdr>
       </w:pPr>
       <w:r>
-        <w:lastRenderedPageBreak/>
-        <w:t>First exposure to any drug containing the RxNorm ingredient(s)</w:t>
+        <w:t xml:space="preserve">First exposure to any drug containing the </w:t>
+      </w:r>
+      <w:proofErr w:type="spellStart"/>
+      <w:r>
+        <w:t>RxNorm</w:t>
+      </w:r>
+      <w:proofErr w:type="spellEnd"/>
+      <w:r>
+        <w:t xml:space="preserve"> ingredient(s)</w:t>
       </w:r>
       <w:r>
         <w:rPr>
@@ -16105,7 +17015,7 @@
       <w:r>
         <w:t xml:space="preserve"> trial)</w:t>
       </w:r>
-      <w:bookmarkEnd w:id="43"/>
+      <w:bookmarkEnd w:id="100"/>
     </w:p>
     <w:p>
       <w:r>
@@ -16283,7 +17193,7 @@
       </w:r>
     </w:p>
     <w:p>
-      <w:bookmarkStart w:id="44" w:name="_Toc98855017"/>
+      <w:bookmarkStart w:id="101" w:name="_Toc98855017"/>
       <w:r>
         <w:t xml:space="preserve">Index rule defining the index date:  </w:t>
       </w:r>
@@ -16305,7 +17215,15 @@
         </w:pBdr>
       </w:pPr>
       <w:r>
-        <w:t>First exposure to any drug containing the RxNorm ingredient(s)</w:t>
+        <w:t xml:space="preserve">First exposure to any drug containing the </w:t>
+      </w:r>
+      <w:proofErr w:type="spellStart"/>
+      <w:r>
+        <w:t>RxNorm</w:t>
+      </w:r>
+      <w:proofErr w:type="spellEnd"/>
+      <w:r>
+        <w:t xml:space="preserve"> ingredient(s)</w:t>
       </w:r>
       <w:r>
         <w:rPr>
@@ -16316,6 +17234,7 @@
       <w:r>
         <w:t>of interest (</w:t>
       </w:r>
+      <w:proofErr w:type="spellStart"/>
       <w:r>
         <w:rPr>
           <w:rFonts w:hint="eastAsia"/>
@@ -16323,6 +17242,7 @@
         </w:rPr>
         <w:t>edoxaban</w:t>
       </w:r>
+      <w:proofErr w:type="spellEnd"/>
       <w:r>
         <w:t xml:space="preserve"> and </w:t>
       </w:r>
@@ -16339,6 +17259,7 @@
     </w:p>
     <w:p>
       <w:r>
+        <w:lastRenderedPageBreak/>
         <w:t>Inclusion rules based on the index date:</w:t>
       </w:r>
     </w:p>
@@ -16441,7 +17362,7 @@
       <w:r>
         <w:t>trial)</w:t>
       </w:r>
-      <w:bookmarkEnd w:id="44"/>
+      <w:bookmarkEnd w:id="101"/>
     </w:p>
     <w:p>
       <w:r>
@@ -16635,7 +17556,7 @@
       </w:r>
     </w:p>
     <w:p>
-      <w:bookmarkStart w:id="45" w:name="_Toc98855018"/>
+      <w:bookmarkStart w:id="102" w:name="_Toc98855018"/>
       <w:r>
         <w:t xml:space="preserve">Index rule defining the index date:  </w:t>
       </w:r>
@@ -16657,8 +17578,15 @@
         </w:pBdr>
       </w:pPr>
       <w:r>
-        <w:lastRenderedPageBreak/>
-        <w:t>First exposure to any drug containing the RxNorm ingredient(s)</w:t>
+        <w:t xml:space="preserve">First exposure to any drug containing the </w:t>
+      </w:r>
+      <w:proofErr w:type="spellStart"/>
+      <w:r>
+        <w:t>RxNorm</w:t>
+      </w:r>
+      <w:proofErr w:type="spellEnd"/>
+      <w:r>
+        <w:t xml:space="preserve"> ingredient(s)</w:t>
       </w:r>
       <w:r>
         <w:rPr>
@@ -16812,7 +17740,7 @@
         </w:rPr>
         <w:t xml:space="preserve"> trial)</w:t>
       </w:r>
-      <w:bookmarkEnd w:id="45"/>
+      <w:bookmarkEnd w:id="102"/>
     </w:p>
     <w:p>
       <w:pPr>
@@ -17044,7 +17972,7 @@
       </w:r>
     </w:p>
     <w:p>
-      <w:bookmarkStart w:id="46" w:name="_Toc98855019"/>
+      <w:bookmarkStart w:id="103" w:name="_Toc98855019"/>
       <w:r>
         <w:t xml:space="preserve">Index rule defining the index date:  </w:t>
       </w:r>
@@ -17066,7 +17994,15 @@
         </w:pBdr>
       </w:pPr>
       <w:r>
-        <w:t>First exposure to any drug containing the RxNorm ingredient(s)</w:t>
+        <w:t xml:space="preserve">First exposure to any drug containing the </w:t>
+      </w:r>
+      <w:proofErr w:type="spellStart"/>
+      <w:r>
+        <w:t>RxNorm</w:t>
+      </w:r>
+      <w:proofErr w:type="spellEnd"/>
+      <w:r>
+        <w:t xml:space="preserve"> ingredient(s)</w:t>
       </w:r>
       <w:r>
         <w:rPr>
@@ -17113,6 +18049,7 @@
     </w:p>
     <w:p>
       <w:r>
+        <w:lastRenderedPageBreak/>
         <w:t>Inclusion rules based on the index date:</w:t>
       </w:r>
     </w:p>
@@ -17189,7 +18126,7 @@
       <w:r>
         <w:t>Outcomes</w:t>
       </w:r>
-      <w:bookmarkEnd w:id="46"/>
+      <w:bookmarkEnd w:id="103"/>
     </w:p>
     <w:p>
       <w:pPr>
@@ -17199,11 +18136,11 @@
           <w:lang w:eastAsia="ko-KR"/>
         </w:rPr>
       </w:pPr>
-      <w:bookmarkStart w:id="47" w:name="_Toc98855020"/>
-      <w:bookmarkEnd w:id="28"/>
-      <w:bookmarkEnd w:id="29"/>
-      <w:bookmarkEnd w:id="30"/>
-      <w:bookmarkEnd w:id="31"/>
+      <w:bookmarkStart w:id="104" w:name="_Toc98855020"/>
+      <w:bookmarkEnd w:id="85"/>
+      <w:bookmarkEnd w:id="86"/>
+      <w:bookmarkEnd w:id="87"/>
+      <w:bookmarkEnd w:id="88"/>
       <w:r>
         <w:rPr>
           <w:rFonts w:eastAsiaTheme="minorEastAsia"/>
@@ -17221,7 +18158,7 @@
         </w:rPr>
         <w:t>MACE</w:t>
       </w:r>
-      <w:bookmarkEnd w:id="47"/>
+      <w:bookmarkEnd w:id="104"/>
     </w:p>
     <w:p>
       <w:pPr>
@@ -17378,7 +18315,6 @@
           <w:sz w:val="22"/>
           <w:szCs w:val="22"/>
         </w:rPr>
-        <w:lastRenderedPageBreak/>
         <w:t>Restrict entry events to having at least 1 visit occurrence of 'Inpatient or ER visit', starting anytime on or before cohort entry start date and ending between 0 days before and all days after cohort entry start date.</w:t>
       </w:r>
     </w:p>
@@ -17475,7 +18411,7 @@
           <w:lang w:eastAsia="ko-KR"/>
         </w:rPr>
       </w:pPr>
-      <w:bookmarkStart w:id="48" w:name="_Toc98855021"/>
+      <w:bookmarkStart w:id="105" w:name="_Toc98855021"/>
       <w:r>
         <w:rPr>
           <w:rFonts w:eastAsiaTheme="minorEastAsia" w:hint="eastAsia"/>
@@ -17532,7 +18468,7 @@
         </w:rPr>
         <w:t>angina</w:t>
       </w:r>
-      <w:bookmarkEnd w:id="48"/>
+      <w:bookmarkEnd w:id="105"/>
     </w:p>
     <w:p>
       <w:pPr>
@@ -17543,7 +18479,7 @@
           <w:lang w:eastAsia="ko-KR"/>
         </w:rPr>
       </w:pPr>
-      <w:bookmarkStart w:id="49" w:name="_Toc98855022"/>
+      <w:bookmarkStart w:id="106" w:name="_Toc98855022"/>
       <w:r>
         <w:rPr>
           <w:rFonts w:eastAsiaTheme="minorEastAsia" w:hint="eastAsia"/>
@@ -17600,7 +18536,7 @@
         </w:rPr>
         <w:t>death</w:t>
       </w:r>
-      <w:bookmarkEnd w:id="49"/>
+      <w:bookmarkEnd w:id="106"/>
     </w:p>
     <w:p>
       <w:pPr>
@@ -17611,7 +18547,7 @@
           <w:lang w:eastAsia="ko-KR"/>
         </w:rPr>
       </w:pPr>
-      <w:bookmarkStart w:id="50" w:name="_Toc98855023"/>
+      <w:bookmarkStart w:id="107" w:name="_Toc98855023"/>
       <w:r>
         <w:rPr>
           <w:rFonts w:eastAsiaTheme="minorEastAsia" w:hint="eastAsia"/>
@@ -17668,7 +18604,7 @@
         </w:rPr>
         <w:t>remission</w:t>
       </w:r>
-      <w:bookmarkEnd w:id="50"/>
+      <w:bookmarkEnd w:id="107"/>
     </w:p>
     <w:p>
       <w:pPr>
@@ -17679,7 +18615,7 @@
           <w:lang w:eastAsia="ko-KR"/>
         </w:rPr>
       </w:pPr>
-      <w:bookmarkStart w:id="51" w:name="_Toc98855024"/>
+      <w:bookmarkStart w:id="108" w:name="_Toc98855024"/>
       <w:r>
         <w:rPr>
           <w:rFonts w:eastAsiaTheme="minorEastAsia" w:hint="eastAsia"/>
@@ -17736,7 +18672,7 @@
         </w:rPr>
         <w:t>embolism</w:t>
       </w:r>
-      <w:bookmarkEnd w:id="51"/>
+      <w:bookmarkEnd w:id="108"/>
     </w:p>
     <w:p>
       <w:pPr>
@@ -17747,7 +18683,7 @@
           <w:lang w:eastAsia="ko-KR"/>
         </w:rPr>
       </w:pPr>
-      <w:bookmarkStart w:id="52" w:name="_Toc98855025"/>
+      <w:bookmarkStart w:id="109" w:name="_Toc98855025"/>
       <w:r>
         <w:rPr>
           <w:rFonts w:eastAsiaTheme="minorEastAsia" w:hint="eastAsia"/>
@@ -17796,7 +18732,7 @@
         </w:rPr>
         <w:t>I</w:t>
       </w:r>
-      <w:bookmarkEnd w:id="52"/>
+      <w:bookmarkEnd w:id="109"/>
     </w:p>
     <w:p>
       <w:pPr>
@@ -17807,7 +18743,7 @@
           <w:lang w:eastAsia="ko-KR"/>
         </w:rPr>
       </w:pPr>
-      <w:bookmarkStart w:id="53" w:name="_Toc98855026"/>
+      <w:bookmarkStart w:id="110" w:name="_Toc98855026"/>
       <w:r>
         <w:rPr>
           <w:rFonts w:eastAsiaTheme="minorEastAsia" w:hint="eastAsia"/>
@@ -17816,7 +18752,7 @@
         </w:rPr>
         <w:t>Cancer</w:t>
       </w:r>
-      <w:bookmarkEnd w:id="53"/>
+      <w:bookmarkEnd w:id="110"/>
     </w:p>
     <w:p>
       <w:pPr>
@@ -17830,11 +18766,11 @@
       <w:pPr>
         <w:pStyle w:val="3"/>
       </w:pPr>
-      <w:bookmarkStart w:id="54" w:name="_Toc98855027"/>
+      <w:bookmarkStart w:id="111" w:name="_Toc98855027"/>
       <w:r>
         <w:t>Negative control outcomes</w:t>
       </w:r>
-      <w:bookmarkEnd w:id="54"/>
+      <w:bookmarkEnd w:id="111"/>
     </w:p>
     <w:p>
       <w:pPr>
@@ -17847,7 +18783,19 @@
         <w:t xml:space="preserve">no </w:t>
       </w:r>
       <w:r>
-        <w:t>Medline abstract where the MeSH terms suggest a</w:t>
+        <w:t xml:space="preserve">Medline abstract </w:t>
+      </w:r>
+      <w:r>
+        <w:lastRenderedPageBreak/>
+        <w:t xml:space="preserve">where the </w:t>
+      </w:r>
+      <w:proofErr w:type="spellStart"/>
+      <w:r>
+        <w:t>MeSH</w:t>
+      </w:r>
+      <w:proofErr w:type="spellEnd"/>
+      <w:r>
+        <w:t xml:space="preserve"> terms suggest a</w:t>
       </w:r>
       <w:r>
         <w:t>n</w:t>
@@ -17865,16 +18813,40 @@
         <w:t>, (2) that there is no mention of the drug-condition pair on a US Product Label in the “Adverse Drug Reactions</w:t>
       </w:r>
       <w:r>
-        <w:t>” or “Postmarketing” section</w:t>
-      </w:r>
-      <w:r>
-        <w:t xml:space="preserve">, (3) there are no US spontaneous reports suggesting that the pair is in an adverse event relationship, (4) that the OMOP Vocabulary does not suggest that the drug is indicated for the condition, (5) that the concepts are usable (i.e. not too broad, not suggestive of an adverse event relationship, not pregnancy related), and (6) the exact concept itself is utilized in patient level data (i.e. concepts that are not usually used within the data are usually indicative a broad concept that has a child that is more specific). The remaining concepts are “optimized”, meaning parent concepts remove children as defined by the OMOP Vocabulary (e.g. if both “Non-Hodgkin’s Lymphoma” and “B-Cell Lymphoma” we selected, child concept “B-Cell Lymphoma would be removed for its parent “Non-Hodgkin’s Lymphoma”). Once potential negative control candidates </w:t>
+        <w:t>” or “</w:t>
+      </w:r>
+      <w:proofErr w:type="spellStart"/>
+      <w:r>
+        <w:t>Postmarketing</w:t>
+      </w:r>
+      <w:proofErr w:type="spellEnd"/>
+      <w:r>
+        <w:t>” section</w:t>
+      </w:r>
+      <w:r>
+        <w:t>, (3) there are no US spontaneous reports suggesting that the pair is in an adverse event relationship, (4) that the OMOP Vocabulary does not suggest that the drug is indicated for the condition, (5) that the concepts are usable (i.e. not too broad, not suggestive of an adverse event relationship, not pregnancy related), and (6) the exact concept itself is utilized in patient level data (i.e. concepts that are not usually used within the data are usually indicative a broad concept that has a child that is more specific). The remaining concepts are “optimized”, meaning parent concepts remove children as defined by the OMOP Vocabulary (</w:t>
+      </w:r>
+      <w:proofErr w:type="gramStart"/>
+      <w:r>
+        <w:t>e.g.</w:t>
+      </w:r>
+      <w:proofErr w:type="gramEnd"/>
+      <w:r>
+        <w:t xml:space="preserve"> if both “Non-Hodgkin’s Lymphoma” and “B-Cell Lymphoma” we selected, child concept “B-Cell Lymphoma would be removed for its parent “Non-Hodgkin’s Lymphoma”). Once potential negative control candidates </w:t>
       </w:r>
       <w:r>
         <w:t>were</w:t>
       </w:r>
       <w:r>
-        <w:t xml:space="preserve"> selected, manual clinical review to exclude any pairs that may still be in a causal relationship or similar to the study outcome </w:t>
+        <w:t xml:space="preserve"> selected, manual clinical review to exclude any pairs that may still be in a causal relationship or </w:t>
+      </w:r>
+      <w:proofErr w:type="gramStart"/>
+      <w:r>
+        <w:t>similar to</w:t>
+      </w:r>
+      <w:proofErr w:type="gramEnd"/>
+      <w:r>
+        <w:t xml:space="preserve"> the study outcome </w:t>
       </w:r>
       <w:r>
         <w:t>was</w:t>
@@ -18201,7 +19173,6 @@
                 <w:rFonts w:eastAsia="Times New Roman" w:cs="Times New Roman"/>
                 <w:sz w:val="20"/>
               </w:rPr>
-              <w:lastRenderedPageBreak/>
               <w:t>Absence of breast</w:t>
             </w:r>
           </w:p>
@@ -18402,12 +19373,21 @@
                 <w:sz w:val="20"/>
               </w:rPr>
             </w:pPr>
+            <w:proofErr w:type="spellStart"/>
             <w:r>
               <w:rPr>
                 <w:rFonts w:eastAsia="Times New Roman" w:cs="Times New Roman"/>
                 <w:sz w:val="20"/>
               </w:rPr>
-              <w:t>Ingrowing nail</w:t>
+              <w:t>Ingrowing</w:t>
+            </w:r>
+            <w:proofErr w:type="spellEnd"/>
+            <w:r>
+              <w:rPr>
+                <w:rFonts w:eastAsia="Times New Roman" w:cs="Times New Roman"/>
+                <w:sz w:val="20"/>
+              </w:rPr>
+              <w:t xml:space="preserve"> nail</w:t>
             </w:r>
           </w:p>
         </w:tc>
@@ -19730,12 +20710,21 @@
                 <w:sz w:val="20"/>
               </w:rPr>
             </w:pPr>
+            <w:proofErr w:type="spellStart"/>
             <w:r>
               <w:rPr>
                 <w:rFonts w:eastAsia="Times New Roman" w:cs="Times New Roman"/>
                 <w:sz w:val="20"/>
               </w:rPr>
-              <w:t>Postviral fatigue syndrome</w:t>
+              <w:t>Postviral</w:t>
+            </w:r>
+            <w:proofErr w:type="spellEnd"/>
+            <w:r>
+              <w:rPr>
+                <w:rFonts w:eastAsia="Times New Roman" w:cs="Times New Roman"/>
+                <w:sz w:val="20"/>
+              </w:rPr>
+              <w:t xml:space="preserve"> fatigue syndrome</w:t>
             </w:r>
           </w:p>
         </w:tc>
@@ -19979,6 +20968,7 @@
                 <w:sz w:val="20"/>
               </w:rPr>
             </w:pPr>
+            <w:proofErr w:type="spellStart"/>
             <w:r>
               <w:rPr>
                 <w:rFonts w:eastAsia="Times New Roman" w:cs="Times New Roman"/>
@@ -19986,6 +20976,7 @@
               </w:rPr>
               <w:t>Psychalgia</w:t>
             </w:r>
+            <w:proofErr w:type="spellEnd"/>
           </w:p>
         </w:tc>
       </w:tr>
@@ -20360,6 +21351,7 @@
                 <w:rFonts w:eastAsia="Times New Roman" w:cs="Times New Roman"/>
                 <w:sz w:val="20"/>
               </w:rPr>
+              <w:lastRenderedPageBreak/>
               <w:t>Epidermoid cyst</w:t>
             </w:r>
           </w:p>
@@ -21058,6 +22050,7 @@
                 <w:sz w:val="20"/>
               </w:rPr>
             </w:pPr>
+            <w:proofErr w:type="spellStart"/>
             <w:r>
               <w:rPr>
                 <w:rFonts w:eastAsia="Times New Roman" w:cs="Times New Roman"/>
@@ -21065,6 +22058,7 @@
               </w:rPr>
               <w:t>Wristdrop</w:t>
             </w:r>
+            <w:proofErr w:type="spellEnd"/>
           </w:p>
         </w:tc>
       </w:tr>
@@ -21101,21 +22095,21 @@
       <w:pPr>
         <w:pStyle w:val="2"/>
       </w:pPr>
-      <w:bookmarkStart w:id="55" w:name="_Toc98855028"/>
+      <w:bookmarkStart w:id="112" w:name="_Toc98855028"/>
       <w:r>
         <w:t>Covariates</w:t>
       </w:r>
-      <w:bookmarkEnd w:id="55"/>
+      <w:bookmarkEnd w:id="112"/>
     </w:p>
     <w:p>
       <w:pPr>
         <w:pStyle w:val="3"/>
       </w:pPr>
-      <w:bookmarkStart w:id="56" w:name="_Toc98855029"/>
+      <w:bookmarkStart w:id="113" w:name="_Toc98855029"/>
       <w:r>
         <w:t>Propensity score covariates</w:t>
       </w:r>
-      <w:bookmarkEnd w:id="56"/>
+      <w:bookmarkEnd w:id="113"/>
     </w:p>
     <w:p>
       <w:pPr>
@@ -21140,14 +22134,7 @@
         <w:rPr>
           <w:highlight w:val="white"/>
         </w:rPr>
-        <w:t xml:space="preserve"> will be used as an analytic strategy to reduce potential confounding due to </w:t>
-      </w:r>
-      <w:r>
-        <w:rPr>
-          <w:highlight w:val="white"/>
-        </w:rPr>
-        <w:lastRenderedPageBreak/>
-        <w:t xml:space="preserve">imbalance between the target and comparator cohorts in baseline covariates. The propensity score is the probability of a patient being classified in the target cohort vs. the comparator cohort, given a set of observed covariates. </w:t>
+        <w:t xml:space="preserve"> will be used as an analytic strategy to reduce potential confounding due to imbalance between the target and comparator cohorts in baseline covariates. The propensity score is the probability of a patient being classified in the target cohort vs. the comparator cohort, given a set of observed covariates. </w:t>
       </w:r>
     </w:p>
     <w:p>
@@ -21558,6 +22545,7 @@
           <w:rFonts w:asciiTheme="minorHAnsi" w:eastAsia="Roboto" w:hAnsiTheme="minorHAnsi" w:cstheme="minorHAnsi"/>
           <w:color w:val="333333"/>
         </w:rPr>
+        <w:lastRenderedPageBreak/>
         <w:t>Procedure</w:t>
       </w:r>
     </w:p>
@@ -21636,6 +22624,7 @@
           <w:rFonts w:asciiTheme="minorHAnsi" w:hAnsiTheme="minorHAnsi" w:cstheme="minorHAnsi"/>
         </w:rPr>
       </w:pPr>
+      <w:proofErr w:type="spellStart"/>
       <w:r>
         <w:rPr>
           <w:rFonts w:asciiTheme="minorHAnsi" w:eastAsia="Roboto" w:hAnsiTheme="minorHAnsi" w:cstheme="minorHAnsi"/>
@@ -21644,6 +22633,7 @@
         </w:rPr>
         <w:t>Charlson</w:t>
       </w:r>
+      <w:proofErr w:type="spellEnd"/>
       <w:r>
         <w:rPr>
           <w:rFonts w:asciiTheme="minorHAnsi" w:eastAsia="Roboto" w:hAnsiTheme="minorHAnsi" w:cstheme="minorHAnsi"/>
@@ -21664,21 +22654,21 @@
       <w:pPr>
         <w:pStyle w:val="1"/>
       </w:pPr>
-      <w:bookmarkStart w:id="57" w:name="_Toc98855030"/>
+      <w:bookmarkStart w:id="114" w:name="_Toc98855030"/>
       <w:r>
         <w:t>Data Analysis Plan</w:t>
       </w:r>
-      <w:bookmarkEnd w:id="57"/>
+      <w:bookmarkEnd w:id="114"/>
     </w:p>
     <w:p>
       <w:pPr>
         <w:pStyle w:val="2"/>
       </w:pPr>
-      <w:bookmarkStart w:id="58" w:name="_Toc98855031"/>
+      <w:bookmarkStart w:id="115" w:name="_Toc98855031"/>
       <w:r>
         <w:t>Calculation of time-at risk</w:t>
       </w:r>
-      <w:bookmarkEnd w:id="58"/>
+      <w:bookmarkEnd w:id="115"/>
     </w:p>
     <w:p>
       <w:pPr>
@@ -21712,229 +22702,249 @@
         </w:numPr>
       </w:pPr>
       <w:r>
+        <w:t>Intent-to-treat: Starting on the day of treatment initiation and stopping at the end of observation.</w:t>
+      </w:r>
+    </w:p>
+    <w:p>
+      <w:pPr>
+        <w:pStyle w:val="2"/>
+      </w:pPr>
+      <w:bookmarkStart w:id="116" w:name="_Toc98855032"/>
+      <w:r>
+        <w:t>Model Specification</w:t>
+      </w:r>
+      <w:bookmarkEnd w:id="116"/>
+    </w:p>
+    <w:p>
+      <w:pPr>
+        <w:pStyle w:val="BodyText12"/>
+      </w:pPr>
+      <w:r>
+        <w:t>In this study, we compare the target cohort with the comparator cohort for the hazards of outcome during the time-at-risk by applying a Cox proportional hazards model.</w:t>
+      </w:r>
+    </w:p>
+    <w:p>
+      <w:pPr>
+        <w:pStyle w:val="BodyText12"/>
+      </w:pPr>
+      <w:r>
+        <w:t>The time-to-event of outcome among patients in the target and comparator cohorts is determined by calculating the number of days from the start of the time-at-risk win</w:t>
+      </w:r>
+      <w:r>
+        <w:t xml:space="preserve">dow (the </w:t>
+      </w:r>
+      <w:r>
+        <w:t>cohort start date</w:t>
+      </w:r>
+      <w:r>
+        <w:t>)</w:t>
+      </w:r>
+      <w:r>
+        <w:t>, until the earliest event among 1) the first occurrence of the outcome, 2) the end of the time-at-risk window</w:t>
+      </w:r>
+      <w:r>
+        <w:t xml:space="preserve"> as defined in section 9.1 (</w:t>
+      </w:r>
+      <w:r>
+        <w:t>i.e.</w:t>
+      </w:r>
+      <w:r>
+        <w:t xml:space="preserve"> ‘on-treatment’ or ‘intent-to-treat’)</w:t>
+      </w:r>
+      <w:r>
+        <w:t>, and 3) the end of the observation period that spans the time-at-risk start.</w:t>
+      </w:r>
+    </w:p>
+    <w:p>
+      <w:pPr>
+        <w:pStyle w:val="BodyText12"/>
+      </w:pPr>
+      <w:r>
+        <w:t>Patients with the outcome</w:t>
+      </w:r>
+      <w:r>
+        <w:t xml:space="preserve"> observed prior to target or comparator cohort entry </w:t>
+      </w:r>
+      <w:r>
+        <w:t xml:space="preserve">are </w:t>
+      </w:r>
+      <w:r>
+        <w:t>excluded from consideration.</w:t>
+      </w:r>
+    </w:p>
+    <w:p>
+      <w:pPr>
+        <w:pStyle w:val="BodyText12"/>
+      </w:pPr>
+      <w:r>
+        <w:t>Propensity scores will be used as an analytic strategy to reduce potential confounding due to imbalance between the target and comparator cohorts in baseline covariates. The propensity score is the probability of a patient being classified in the target cohort vs. the comparator cohort, given a set of observed covariates. In this study, the propensity score is estimated for each patient, using the predicted probability from a regularized logistic regression model, fit with a Laplace prior (LASSO) and the regularization hyperparameter selected by optimizing the likelihood in a 10-fold cross, a starting variance of 0.01 and a tolerance of 2e-7. Covariates to be used in the propensity score</w:t>
+      </w:r>
+      <w:r>
+        <w:t xml:space="preserve"> model are listed in section 8.6</w:t>
+      </w:r>
+      <w:r>
+        <w:t>.</w:t>
+      </w:r>
+    </w:p>
+    <w:p>
+      <w:pPr>
+        <w:rPr>
+          <w:rFonts w:asciiTheme="minorHAnsi" w:hAnsiTheme="minorHAnsi" w:cstheme="minorHAnsi"/>
+        </w:rPr>
+      </w:pPr>
+      <w:r>
+        <w:rPr>
+          <w:rFonts w:asciiTheme="minorHAnsi" w:hAnsiTheme="minorHAnsi" w:cstheme="minorHAnsi"/>
+        </w:rPr>
+        <w:t>In one analysis t</w:t>
+      </w:r>
+      <w:r>
+        <w:rPr>
+          <w:rFonts w:asciiTheme="minorHAnsi" w:hAnsiTheme="minorHAnsi" w:cstheme="minorHAnsi"/>
+        </w:rPr>
+        <w:t xml:space="preserve">he target cohort and comparator cohorts will be stratified into </w:t>
+      </w:r>
+      <w:r>
+        <w:rPr>
+          <w:rFonts w:asciiTheme="minorHAnsi" w:hAnsiTheme="minorHAnsi" w:cstheme="minorHAnsi"/>
+        </w:rPr>
+        <w:t>ten</w:t>
+      </w:r>
+      <w:r>
+        <w:rPr>
+          <w:rFonts w:asciiTheme="minorHAnsi" w:hAnsiTheme="minorHAnsi" w:cstheme="minorHAnsi"/>
+        </w:rPr>
+        <w:t xml:space="preserve"> quantiles of the propensity score distribution. </w:t>
+      </w:r>
+      <w:r>
+        <w:rPr>
+          <w:rFonts w:asciiTheme="minorHAnsi" w:hAnsiTheme="minorHAnsi" w:cstheme="minorHAnsi"/>
+        </w:rPr>
+        <w:t xml:space="preserve">A second analysis will use variable ratio matching </w:t>
+      </w:r>
+      <w:r>
+        <w:rPr>
+          <w:rFonts w:asciiTheme="minorHAnsi" w:hAnsiTheme="minorHAnsi" w:cstheme="minorHAnsi"/>
+        </w:rPr>
+        <w:t xml:space="preserve">based on the propensity score, using a caliper of 0.2 on the standardized logit scale. </w:t>
+      </w:r>
+      <w:r>
+        <w:rPr>
+          <w:rFonts w:asciiTheme="minorHAnsi" w:hAnsiTheme="minorHAnsi" w:cstheme="minorHAnsi"/>
+        </w:rPr>
+        <w:t xml:space="preserve">The </w:t>
+      </w:r>
+      <w:proofErr w:type="gramStart"/>
+      <w:r>
+        <w:rPr>
+          <w:rFonts w:asciiTheme="minorHAnsi" w:hAnsiTheme="minorHAnsi" w:cstheme="minorHAnsi"/>
+        </w:rPr>
+        <w:t>final outcome</w:t>
+      </w:r>
+      <w:proofErr w:type="gramEnd"/>
+      <w:r>
+        <w:rPr>
+          <w:rFonts w:asciiTheme="minorHAnsi" w:hAnsiTheme="minorHAnsi" w:cstheme="minorHAnsi"/>
+        </w:rPr>
+        <w:t xml:space="preserve"> model will apply a </w:t>
+      </w:r>
+      <w:r>
+        <w:rPr>
+          <w:rFonts w:asciiTheme="minorHAnsi" w:hAnsiTheme="minorHAnsi" w:cstheme="minorHAnsi"/>
+        </w:rPr>
         <w:lastRenderedPageBreak/>
-        <w:t>Intent-to-treat: Starting on the day of treatment initiation and stopping at the end of observation.</w:t>
+        <w:t>conditional Cox proportional hazard model, c</w:t>
+      </w:r>
+      <w:r>
+        <w:rPr>
+          <w:rFonts w:asciiTheme="minorHAnsi" w:hAnsiTheme="minorHAnsi" w:cstheme="minorHAnsi"/>
+        </w:rPr>
+        <w:t>onditioned</w:t>
+      </w:r>
+      <w:r>
+        <w:rPr>
+          <w:rFonts w:asciiTheme="minorHAnsi" w:hAnsiTheme="minorHAnsi" w:cstheme="minorHAnsi"/>
+        </w:rPr>
+        <w:t xml:space="preserve"> on the propensity score strata</w:t>
+      </w:r>
+      <w:r>
+        <w:rPr>
+          <w:rFonts w:asciiTheme="minorHAnsi" w:hAnsiTheme="minorHAnsi" w:cstheme="minorHAnsi"/>
+        </w:rPr>
+        <w:t xml:space="preserve"> or matched sets</w:t>
+      </w:r>
+      <w:r>
+        <w:rPr>
+          <w:rFonts w:asciiTheme="minorHAnsi" w:hAnsiTheme="minorHAnsi" w:cstheme="minorHAnsi"/>
+        </w:rPr>
+        <w:t>.</w:t>
+      </w:r>
+    </w:p>
+    <w:p>
+      <w:pPr>
+        <w:rPr>
+          <w:rFonts w:asciiTheme="minorHAnsi" w:hAnsiTheme="minorHAnsi" w:cstheme="minorHAnsi"/>
+        </w:rPr>
+      </w:pPr>
+      <w:r>
+        <w:rPr>
+          <w:rFonts w:asciiTheme="minorHAnsi" w:hAnsiTheme="minorHAnsi" w:cstheme="minorHAnsi"/>
+        </w:rPr>
+        <w:t>Incidence rates will be computed for each outcome in each exposure group, in both the on-treatmen</w:t>
+      </w:r>
+      <w:r>
+        <w:rPr>
+          <w:rFonts w:asciiTheme="minorHAnsi" w:hAnsiTheme="minorHAnsi" w:cstheme="minorHAnsi"/>
+        </w:rPr>
+        <w:t xml:space="preserve">t and intent-to-treat windows. </w:t>
+      </w:r>
+    </w:p>
+    <w:p>
+      <w:pPr>
+        <w:pStyle w:val="3"/>
+      </w:pPr>
+      <w:bookmarkStart w:id="117" w:name="_Toc98855033"/>
+      <w:r>
+        <w:t>Pooling effect estimates across databases</w:t>
+      </w:r>
+      <w:bookmarkEnd w:id="117"/>
+    </w:p>
+    <w:p>
+      <w:pPr>
+        <w:pStyle w:val="BodyText12"/>
+      </w:pPr>
+      <w:r>
+        <w:t>Effects will be pooled across databases using a random-effects meta-analysis.</w:t>
+      </w:r>
+      <w:r>
+        <w:t xml:space="preserve"> Estimates for </w:t>
+      </w:r>
+      <w:r>
+        <w:t>negative and</w:t>
+      </w:r>
+      <w:r>
+        <w:t xml:space="preserve"> positive controls will be pooled before performing empirical calibration on the pooled estimates.</w:t>
       </w:r>
     </w:p>
     <w:p>
       <w:pPr>
         <w:pStyle w:val="2"/>
       </w:pPr>
-      <w:bookmarkStart w:id="59" w:name="_Toc98855032"/>
-      <w:r>
-        <w:t>Model Specification</w:t>
-      </w:r>
-      <w:bookmarkEnd w:id="59"/>
-    </w:p>
-    <w:p>
-      <w:pPr>
-        <w:pStyle w:val="BodyText12"/>
-      </w:pPr>
-      <w:r>
-        <w:t>In this study, we compare the target cohort with the comparator cohort for the hazards of outcome during the time-at-risk by applying a Cox proportional hazards model.</w:t>
-      </w:r>
-    </w:p>
-    <w:p>
-      <w:pPr>
-        <w:pStyle w:val="BodyText12"/>
-      </w:pPr>
-      <w:r>
-        <w:t>The time-to-event of outcome among patients in the target and comparator cohorts is determined by calculating the number of days from the start of the time-at-risk win</w:t>
-      </w:r>
-      <w:r>
-        <w:t xml:space="preserve">dow (the </w:t>
-      </w:r>
-      <w:r>
-        <w:t>cohort start date</w:t>
-      </w:r>
-      <w:r>
-        <w:t>)</w:t>
-      </w:r>
-      <w:r>
-        <w:t>, until the earliest event among 1) the first occurrence of the outcome, 2) the end of the time-at-risk window</w:t>
-      </w:r>
-      <w:r>
-        <w:t xml:space="preserve"> as defined in section 9.1 (</w:t>
-      </w:r>
-      <w:r>
-        <w:t>i.e.</w:t>
-      </w:r>
-      <w:r>
-        <w:t xml:space="preserve"> ‘on-treatment’ or ‘intent-to-treat’)</w:t>
-      </w:r>
-      <w:r>
-        <w:t>, and 3) the end of the observation period that spans the time-at-risk start.</w:t>
-      </w:r>
-    </w:p>
-    <w:p>
-      <w:pPr>
-        <w:pStyle w:val="BodyText12"/>
-      </w:pPr>
-      <w:r>
-        <w:t>Patients with the outcome</w:t>
-      </w:r>
-      <w:r>
-        <w:t xml:space="preserve"> observed prior to target or comparator cohort entry </w:t>
-      </w:r>
-      <w:r>
-        <w:t xml:space="preserve">are </w:t>
-      </w:r>
-      <w:r>
-        <w:t>excluded from consideration.</w:t>
-      </w:r>
-    </w:p>
-    <w:p>
-      <w:pPr>
-        <w:pStyle w:val="BodyText12"/>
-      </w:pPr>
-      <w:r>
-        <w:t>Propensity scores will be used as an analytic strategy to reduce potential confounding due to imbalance between the target and comparator cohorts in baseline covariates. The propensity score is the probability of a patient being classified in the target cohort vs. the comparator cohort, given a set of observed covariates. In this study, the propensity score is estimated for each patient, using the predicted probability from a regularized logistic regression model, fit with a Laplace prior (LASSO) and the regularization hyperparameter selected by optimizing the likelihood in a 10-fold cross, a starting variance of 0.01 and a tolerance of 2e-7. Covariates to be used in the propensity score</w:t>
-      </w:r>
-      <w:r>
-        <w:t xml:space="preserve"> model are listed in section 8.6</w:t>
-      </w:r>
-      <w:r>
-        <w:t>.</w:t>
-      </w:r>
-    </w:p>
-    <w:p>
-      <w:pPr>
-        <w:rPr>
-          <w:rFonts w:asciiTheme="minorHAnsi" w:hAnsiTheme="minorHAnsi" w:cstheme="minorHAnsi"/>
-        </w:rPr>
-      </w:pPr>
-      <w:r>
-        <w:rPr>
-          <w:rFonts w:asciiTheme="minorHAnsi" w:hAnsiTheme="minorHAnsi" w:cstheme="minorHAnsi"/>
-        </w:rPr>
-        <w:t>In one analysis t</w:t>
-      </w:r>
-      <w:r>
-        <w:rPr>
-          <w:rFonts w:asciiTheme="minorHAnsi" w:hAnsiTheme="minorHAnsi" w:cstheme="minorHAnsi"/>
-        </w:rPr>
-        <w:t xml:space="preserve">he target cohort and comparator cohorts will be stratified into </w:t>
-      </w:r>
-      <w:r>
-        <w:rPr>
-          <w:rFonts w:asciiTheme="minorHAnsi" w:hAnsiTheme="minorHAnsi" w:cstheme="minorHAnsi"/>
-        </w:rPr>
-        <w:t>ten</w:t>
-      </w:r>
-      <w:r>
-        <w:rPr>
-          <w:rFonts w:asciiTheme="minorHAnsi" w:hAnsiTheme="minorHAnsi" w:cstheme="minorHAnsi"/>
-        </w:rPr>
-        <w:t xml:space="preserve"> quantiles of the propensity score distribution. </w:t>
-      </w:r>
-      <w:r>
-        <w:rPr>
-          <w:rFonts w:asciiTheme="minorHAnsi" w:hAnsiTheme="minorHAnsi" w:cstheme="minorHAnsi"/>
-        </w:rPr>
-        <w:t xml:space="preserve">A second analysis will use variable ratio matching </w:t>
-      </w:r>
-      <w:r>
-        <w:rPr>
-          <w:rFonts w:asciiTheme="minorHAnsi" w:hAnsiTheme="minorHAnsi" w:cstheme="minorHAnsi"/>
-        </w:rPr>
-        <w:t xml:space="preserve">based on the propensity score, using a caliper of 0.2 on the standardized logit scale. </w:t>
-      </w:r>
-      <w:r>
-        <w:rPr>
-          <w:rFonts w:asciiTheme="minorHAnsi" w:hAnsiTheme="minorHAnsi" w:cstheme="minorHAnsi"/>
-        </w:rPr>
-        <w:t>The final outcome model will apply a conditional Cox proportional hazard model, c</w:t>
-      </w:r>
-      <w:r>
-        <w:rPr>
-          <w:rFonts w:asciiTheme="minorHAnsi" w:hAnsiTheme="minorHAnsi" w:cstheme="minorHAnsi"/>
-        </w:rPr>
-        <w:t>onditioned</w:t>
-      </w:r>
-      <w:r>
-        <w:rPr>
-          <w:rFonts w:asciiTheme="minorHAnsi" w:hAnsiTheme="minorHAnsi" w:cstheme="minorHAnsi"/>
-        </w:rPr>
-        <w:t xml:space="preserve"> on the propensity score strata</w:t>
-      </w:r>
-      <w:r>
-        <w:rPr>
-          <w:rFonts w:asciiTheme="minorHAnsi" w:hAnsiTheme="minorHAnsi" w:cstheme="minorHAnsi"/>
-        </w:rPr>
-        <w:t xml:space="preserve"> or matched sets</w:t>
-      </w:r>
-      <w:r>
-        <w:rPr>
-          <w:rFonts w:asciiTheme="minorHAnsi" w:hAnsiTheme="minorHAnsi" w:cstheme="minorHAnsi"/>
-        </w:rPr>
-        <w:t>.</w:t>
-      </w:r>
-    </w:p>
-    <w:p>
-      <w:pPr>
-        <w:rPr>
-          <w:rFonts w:asciiTheme="minorHAnsi" w:hAnsiTheme="minorHAnsi" w:cstheme="minorHAnsi"/>
-        </w:rPr>
-      </w:pPr>
-      <w:r>
-        <w:rPr>
-          <w:rFonts w:asciiTheme="minorHAnsi" w:hAnsiTheme="minorHAnsi" w:cstheme="minorHAnsi"/>
-        </w:rPr>
-        <w:t>Incidence rates will be computed for each outcome in each exposure group, in both the on-treatmen</w:t>
-      </w:r>
-      <w:r>
-        <w:rPr>
-          <w:rFonts w:asciiTheme="minorHAnsi" w:hAnsiTheme="minorHAnsi" w:cstheme="minorHAnsi"/>
-        </w:rPr>
-        <w:t xml:space="preserve">t and intent-to-treat windows. </w:t>
-      </w:r>
+      <w:bookmarkStart w:id="118" w:name="_Toc98855034"/>
+      <w:r>
+        <w:t>Analyses to perform</w:t>
+      </w:r>
+      <w:bookmarkEnd w:id="118"/>
     </w:p>
     <w:p>
       <w:pPr>
         <w:pStyle w:val="3"/>
       </w:pPr>
-      <w:bookmarkStart w:id="60" w:name="_Toc98855033"/>
-      <w:r>
-        <w:t>Pooling effect estimates across databases</w:t>
-      </w:r>
-      <w:bookmarkEnd w:id="60"/>
-    </w:p>
-    <w:p>
-      <w:pPr>
-        <w:pStyle w:val="BodyText12"/>
-      </w:pPr>
-      <w:r>
-        <w:t>Effects will be pooled across databases using a random-effects meta-analysis.</w:t>
-      </w:r>
-      <w:r>
-        <w:t xml:space="preserve"> Estimates for </w:t>
-      </w:r>
-      <w:r>
-        <w:t>negative and</w:t>
-      </w:r>
-      <w:r>
-        <w:t xml:space="preserve"> positive controls will be pooled before performing empirical calibration on the pooled estimates.</w:t>
-      </w:r>
-    </w:p>
-    <w:p>
-      <w:pPr>
-        <w:pStyle w:val="2"/>
-      </w:pPr>
-      <w:bookmarkStart w:id="61" w:name="_Toc98855034"/>
-      <w:r>
-        <w:t>Analyses to perform</w:t>
-      </w:r>
-      <w:bookmarkEnd w:id="61"/>
-    </w:p>
-    <w:p>
-      <w:pPr>
-        <w:pStyle w:val="3"/>
-      </w:pPr>
-      <w:bookmarkStart w:id="62" w:name="_Toc98855035"/>
+      <w:bookmarkStart w:id="119" w:name="_Toc98855035"/>
       <w:r>
         <w:t>Comparative analyses</w:t>
       </w:r>
-      <w:bookmarkEnd w:id="62"/>
+      <w:bookmarkEnd w:id="119"/>
     </w:p>
     <w:p>
       <w:pPr>
@@ -22204,7 +23214,6 @@
         <w:spacing w:after="240" w:line="264" w:lineRule="auto"/>
       </w:pPr>
       <w:r>
-        <w:lastRenderedPageBreak/>
         <w:t>One outcome of interest corresponding to each replicate study</w:t>
       </w:r>
     </w:p>
@@ -22284,11 +23293,11 @@
       <w:pPr>
         <w:pStyle w:val="3"/>
       </w:pPr>
-      <w:bookmarkStart w:id="63" w:name="_Toc98855036"/>
+      <w:bookmarkStart w:id="120" w:name="_Toc98855036"/>
       <w:r>
         <w:t>Descriptive analyses</w:t>
       </w:r>
-      <w:bookmarkEnd w:id="63"/>
+      <w:bookmarkEnd w:id="120"/>
     </w:p>
     <w:p>
       <w:r>
@@ -22410,7 +23419,11 @@
         <w:spacing w:after="240" w:line="264" w:lineRule="auto"/>
       </w:pPr>
       <w:r>
-        <w:t xml:space="preserve">databases: </w:t>
+        <w:t>databases</w:t>
+      </w:r>
+      <w:proofErr w:type="gramStart"/>
+      <w:r>
+        <w:t xml:space="preserve">: </w:t>
       </w:r>
       <w:r>
         <w:rPr>
@@ -22420,16 +23433,17 @@
         </w:rPr>
         <w:t>??</w:t>
       </w:r>
+      <w:proofErr w:type="gramEnd"/>
     </w:p>
     <w:p>
       <w:pPr>
         <w:pStyle w:val="2"/>
       </w:pPr>
-      <w:bookmarkStart w:id="64" w:name="_Toc98855037"/>
+      <w:bookmarkStart w:id="121" w:name="_Toc98855037"/>
       <w:r>
         <w:t>Output</w:t>
       </w:r>
-      <w:bookmarkEnd w:id="64"/>
+      <w:bookmarkEnd w:id="121"/>
     </w:p>
     <w:p>
       <w:pPr>
@@ -22446,11 +23460,11 @@
       <w:pPr>
         <w:pStyle w:val="2"/>
       </w:pPr>
-      <w:bookmarkStart w:id="65" w:name="_Toc98855038"/>
+      <w:bookmarkStart w:id="122" w:name="_Toc98855038"/>
       <w:r>
         <w:t>Evidence Evaluation</w:t>
       </w:r>
-      <w:bookmarkEnd w:id="65"/>
+      <w:bookmarkEnd w:id="122"/>
     </w:p>
     <w:p>
       <w:pPr>
@@ -22472,6 +23486,7 @@
         </w:numPr>
       </w:pPr>
       <w:r>
+        <w:lastRenderedPageBreak/>
         <w:t>Propensity score distribution</w:t>
       </w:r>
     </w:p>
@@ -22572,11 +23587,7 @@
     </w:p>
     <w:p>
       <w:r>
-        <w:t xml:space="preserve">Empirical calibration serves as an important diagnostic tool to evaluate if the residual systematic error is sufficient to cast doubt on the accuracy of the unknown effect estimate. The calibration effect plot and </w:t>
-      </w:r>
-      <w:r>
-        <w:lastRenderedPageBreak/>
-        <w:t xml:space="preserve">calibration probability plots will be generated for review. We will report the traditional </w:t>
+        <w:t xml:space="preserve">Empirical calibration serves as an important diagnostic tool to evaluate if the residual systematic error is sufficient to cast doubt on the accuracy of the unknown effect estimate. The calibration effect plot and calibration probability plots will be generated for review. We will report the traditional </w:t>
       </w:r>
       <w:r>
         <w:t xml:space="preserve">and empirically calibrated </w:t>
@@ -22604,24 +23615,24 @@
       <w:pPr>
         <w:pStyle w:val="1"/>
       </w:pPr>
-      <w:bookmarkStart w:id="66" w:name="_Toc98855039"/>
+      <w:bookmarkStart w:id="123" w:name="_Toc98855039"/>
       <w:r>
         <w:t>Study</w:t>
       </w:r>
       <w:r>
         <w:t xml:space="preserve"> Diagnostics</w:t>
       </w:r>
-      <w:bookmarkEnd w:id="66"/>
+      <w:bookmarkEnd w:id="123"/>
     </w:p>
     <w:p>
       <w:pPr>
         <w:pStyle w:val="2"/>
       </w:pPr>
-      <w:bookmarkStart w:id="67" w:name="_Toc98855040"/>
+      <w:bookmarkStart w:id="124" w:name="_Toc98855040"/>
       <w:r>
         <w:t>Sample Size and Study Power</w:t>
       </w:r>
-      <w:bookmarkEnd w:id="67"/>
+      <w:bookmarkEnd w:id="124"/>
     </w:p>
     <w:p>
       <w:pPr>
@@ -22638,11 +23649,11 @@
       <w:r>
         <w:t xml:space="preserve"> </w:t>
       </w:r>
-      <w:bookmarkStart w:id="68" w:name="_Toc98855041"/>
+      <w:bookmarkStart w:id="125" w:name="_Toc98855041"/>
       <w:r>
         <w:t>Cohort Comparability</w:t>
       </w:r>
-      <w:bookmarkEnd w:id="68"/>
+      <w:bookmarkEnd w:id="125"/>
       <w:r>
         <w:t xml:space="preserve"> </w:t>
       </w:r>
@@ -22659,11 +23670,11 @@
       <w:pPr>
         <w:pStyle w:val="2"/>
       </w:pPr>
-      <w:bookmarkStart w:id="69" w:name="_Toc98855042"/>
+      <w:bookmarkStart w:id="126" w:name="_Toc98855042"/>
       <w:r>
         <w:t>Systematic Error Assessment</w:t>
       </w:r>
-      <w:bookmarkEnd w:id="69"/>
+      <w:bookmarkEnd w:id="126"/>
       <w:r>
         <w:t xml:space="preserve"> </w:t>
       </w:r>
@@ -22680,14 +23691,14 @@
       <w:pPr>
         <w:pStyle w:val="1"/>
       </w:pPr>
-      <w:bookmarkStart w:id="70" w:name="_Toc98855043"/>
+      <w:bookmarkStart w:id="127" w:name="_Toc98855043"/>
       <w:r>
         <w:t>S</w:t>
       </w:r>
       <w:r>
         <w:t>trengths and Limitations of the Research Methods</w:t>
       </w:r>
-      <w:bookmarkEnd w:id="70"/>
+      <w:bookmarkEnd w:id="127"/>
     </w:p>
     <w:p>
       <w:r>
@@ -22717,7 +23728,15 @@
         <w:contextualSpacing/>
       </w:pPr>
       <w:r>
-        <w:t>PS matching allow balancing on a large number of baseline potential confounders.</w:t>
+        <w:t xml:space="preserve">PS matching allow balancing on </w:t>
+      </w:r>
+      <w:proofErr w:type="gramStart"/>
+      <w:r>
+        <w:t>a large number of</w:t>
+      </w:r>
+      <w:proofErr w:type="gramEnd"/>
+      <w:r>
+        <w:t xml:space="preserve"> baseline potential confounders.</w:t>
       </w:r>
     </w:p>
     <w:p>
@@ -22735,11 +23754,20 @@
         <w:t xml:space="preserve">and positive </w:t>
       </w:r>
       <w:r>
-        <w:t>control outcomes allow for evaluating the study design as a whole in terms of residual bias.</w:t>
-      </w:r>
-    </w:p>
-    <w:p>
-      <w:r>
+        <w:t xml:space="preserve">control outcomes allow for evaluating the study design </w:t>
+      </w:r>
+      <w:proofErr w:type="gramStart"/>
+      <w:r>
+        <w:t>as a whole in</w:t>
+      </w:r>
+      <w:proofErr w:type="gramEnd"/>
+      <w:r>
+        <w:t xml:space="preserve"> terms of residual bias.</w:t>
+      </w:r>
+    </w:p>
+    <w:p>
+      <w:r>
+        <w:lastRenderedPageBreak/>
         <w:t>Limitations</w:t>
       </w:r>
     </w:p>
@@ -22753,25 +23781,41 @@
         <w:contextualSpacing/>
       </w:pPr>
       <w:r>
-        <w:t>Even though many potential confounders will be included in this study, there may be residual bias due to unmeasured or misspecified confounders.</w:t>
+        <w:t xml:space="preserve">Even though many potential confounders will be included in this study, there may be residual bias due to unmeasured or </w:t>
+      </w:r>
+      <w:proofErr w:type="spellStart"/>
+      <w:r>
+        <w:t>misspecified</w:t>
+      </w:r>
+      <w:proofErr w:type="spellEnd"/>
+      <w:r>
+        <w:t xml:space="preserve"> confounders.</w:t>
       </w:r>
     </w:p>
     <w:p>
       <w:pPr>
         <w:pStyle w:val="1"/>
       </w:pPr>
-      <w:bookmarkStart w:id="71" w:name="_Toc98855044"/>
+      <w:bookmarkStart w:id="128" w:name="_Toc98855044"/>
       <w:r>
         <w:t>Protection of Human Subjects</w:t>
       </w:r>
-      <w:bookmarkEnd w:id="71"/>
+      <w:bookmarkEnd w:id="128"/>
     </w:p>
     <w:p>
       <w:pPr>
         <w:pStyle w:val="BodyText12"/>
       </w:pPr>
       <w:r>
-        <w:t>The study is using only de-identified data. Confidentiality of patient records will be maintained at all times. All study reports will contain aggregate data only and will not identify individual patients or physicians.</w:t>
+        <w:t xml:space="preserve">The study is using only de-identified data. Confidentiality of patient records will be </w:t>
+      </w:r>
+      <w:proofErr w:type="gramStart"/>
+      <w:r>
+        <w:t>maintained at all times</w:t>
+      </w:r>
+      <w:proofErr w:type="gramEnd"/>
+      <w:r>
+        <w:t>. All study reports will contain aggregate data only and will not identify individual patients or physicians.</w:t>
       </w:r>
       <w:r>
         <w:t xml:space="preserve"> </w:t>
@@ -22781,11 +23825,11 @@
       <w:pPr>
         <w:pStyle w:val="1"/>
       </w:pPr>
-      <w:bookmarkStart w:id="72" w:name="_Toc98855045"/>
+      <w:bookmarkStart w:id="129" w:name="_Toc98855045"/>
       <w:r>
         <w:t>Management and Reporting of Adverse Events and Adverse Reactions</w:t>
       </w:r>
-      <w:bookmarkEnd w:id="72"/>
+      <w:bookmarkEnd w:id="129"/>
     </w:p>
     <w:p>
       <w:pPr>
@@ -22811,12 +23855,11 @@
       <w:pPr>
         <w:pStyle w:val="1"/>
       </w:pPr>
-      <w:bookmarkStart w:id="73" w:name="_Toc98855046"/>
-      <w:r>
-        <w:lastRenderedPageBreak/>
+      <w:bookmarkStart w:id="130" w:name="_Toc98855046"/>
+      <w:r>
         <w:t>Plans for Disseminating and Communicating Study Results</w:t>
       </w:r>
-      <w:bookmarkEnd w:id="73"/>
+      <w:bookmarkEnd w:id="130"/>
     </w:p>
     <w:p>
       <w:pPr>
@@ -22833,13 +23876,13 @@
       <w:pPr>
         <w:pStyle w:val="1"/>
       </w:pPr>
-      <w:bookmarkStart w:id="74" w:name="_Toc98855047"/>
-      <w:commentRangeStart w:id="75"/>
+      <w:bookmarkStart w:id="131" w:name="_Toc98855047"/>
+      <w:commentRangeStart w:id="132"/>
       <w:r>
         <w:t>References</w:t>
       </w:r>
-      <w:bookmarkEnd w:id="74"/>
-      <w:commentRangeEnd w:id="75"/>
+      <w:bookmarkEnd w:id="131"/>
+      <w:commentRangeEnd w:id="132"/>
       <w:r>
         <w:rPr>
           <w:rStyle w:val="a7"/>
@@ -22847,7 +23890,7 @@
           <w:b w:val="0"/>
           <w:color w:val="000000"/>
         </w:rPr>
-        <w:commentReference w:id="75"/>
+        <w:commentReference w:id="132"/>
       </w:r>
     </w:p>
     <w:p>
@@ -22884,7 +23927,7 @@
 
 <file path=word/comments.xml><?xml version="1.0" encoding="utf-8"?>
 <w:comments xmlns:wpc="http://schemas.microsoft.com/office/word/2010/wordprocessingCanvas" xmlns:cx="http://schemas.microsoft.com/office/drawing/2014/chartex" xmlns:cx1="http://schemas.microsoft.com/office/drawing/2015/9/8/chartex" xmlns:cx2="http://schemas.microsoft.com/office/drawing/2015/10/21/chartex" xmlns:cx3="http://schemas.microsoft.com/office/drawing/2016/5/9/chartex" xmlns:cx4="http://schemas.microsoft.com/office/drawing/2016/5/10/chartex" xmlns:cx5="http://schemas.microsoft.com/office/drawing/2016/5/11/chartex" xmlns:cx6="http://schemas.microsoft.com/office/drawing/2016/5/12/chartex" xmlns:cx7="http://schemas.microsoft.com/office/drawing/2016/5/13/chartex" xmlns:cx8="http://schemas.microsoft.com/office/drawing/2016/5/14/chartex" xmlns:mc="http://schemas.openxmlformats.org/markup-compatibility/2006" xmlns:aink="http://schemas.microsoft.com/office/drawing/2016/ink" xmlns:am3d="http://schemas.microsoft.com/office/drawing/2017/model3d" xmlns:o="urn:schemas-microsoft-com:office:office" xmlns:oel="http://schemas.microsoft.com/office/2019/extlst" xmlns:r="http://schemas.openxmlformats.org/officeDocument/2006/relationships" xmlns:m="http://schemas.openxmlformats.org/officeDocument/2006/math" xmlns:v="urn:schemas-microsoft-com:vml" xmlns:wp14="http://schemas.microsoft.com/office/word/2010/wordprocessingDrawing" xmlns:wp="http://schemas.openxmlformats.org/drawingml/2006/wordprocessingDrawing" xmlns:w10="urn:schemas-microsoft-com:office:word" xmlns:w="http://schemas.openxmlformats.org/wordprocessingml/2006/main" xmlns:w14="http://schemas.microsoft.com/office/word/2010/wordml" xmlns:w15="http://schemas.microsoft.com/office/word/2012/wordml" xmlns:w16cex="http://schemas.microsoft.com/office/word/2018/wordml/cex" xmlns:w16cid="http://schemas.microsoft.com/office/word/2016/wordml/cid" xmlns:w16="http://schemas.microsoft.com/office/word/2018/wordml" xmlns:w16sdtdh="http://schemas.microsoft.com/office/word/2020/wordml/sdtdatahash" xmlns:w16se="http://schemas.microsoft.com/office/word/2015/wordml/symex" xmlns:wpg="http://schemas.microsoft.com/office/word/2010/wordprocessingGroup" xmlns:wpi="http://schemas.microsoft.com/office/word/2010/wordprocessingInk" xmlns:wne="http://schemas.microsoft.com/office/word/2006/wordml" xmlns:wps="http://schemas.microsoft.com/office/word/2010/wordprocessingShape" mc:Ignorable="w14 w15 w16se w16cid w16 w16cex w16sdtdh wp14">
-  <w:comment w:id="10" w:author="조재형" w:date="2022-03-21T14:25:00Z" w:initials="조">
+  <w:comment w:id="12" w:author="조재형" w:date="2022-03-21T14:25:00Z" w:initials="조">
     <w:p>
       <w:pPr>
         <w:pStyle w:val="a8"/>
@@ -22905,7 +23948,7 @@
       </w:pPr>
     </w:p>
   </w:comment>
-  <w:comment w:id="11" w:author="조재형" w:date="2022-03-21T14:19:00Z" w:initials="조">
+  <w:comment w:id="31" w:author="조재형" w:date="2022-03-21T14:19:00Z" w:initials="조">
     <w:p>
       <w:pPr>
         <w:pStyle w:val="a8"/>
@@ -22936,7 +23979,7 @@
       </w:r>
     </w:p>
   </w:comment>
-  <w:comment w:id="12" w:author="조재형" w:date="2022-03-21T14:05:00Z" w:initials="조">
+  <w:comment w:id="33" w:author="조재형" w:date="2022-03-21T14:05:00Z" w:initials="조">
     <w:p>
       <w:pPr>
         <w:pStyle w:val="a8"/>
@@ -22952,7 +23995,7 @@
       </w:r>
     </w:p>
   </w:comment>
-  <w:comment w:id="13" w:author="조재형" w:date="2022-03-21T13:52:00Z" w:initials="조">
+  <w:comment w:id="53" w:author="조재형" w:date="2022-03-21T13:52:00Z" w:initials="조">
     <w:p>
       <w:pPr>
         <w:pStyle w:val="a8"/>
@@ -23025,7 +24068,7 @@
       </w:r>
     </w:p>
   </w:comment>
-  <w:comment w:id="14" w:author="승찬 유" w:date="2022-03-22T18:01:00Z" w:initials="승유">
+  <w:comment w:id="59" w:author="승찬 유" w:date="2022-03-22T18:01:00Z" w:initials="승유">
     <w:p>
       <w:pPr>
         <w:pStyle w:val="a8"/>
@@ -23157,7 +24200,7 @@
       </w:r>
     </w:p>
   </w:comment>
-  <w:comment w:id="75" w:author="승찬 유" w:date="2022-03-22T18:04:00Z" w:initials="승유">
+  <w:comment w:id="132" w:author="승찬 유" w:date="2022-03-22T18:04:00Z" w:initials="승유">
     <w:p>
       <w:pPr>
         <w:pStyle w:val="a8"/>

</xml_diff>